<commit_message>
Se modifica template para mostrar los 500 caracteres en observaciones.
</commit_message>
<xml_diff>
--- a/services/reporting-service/Omicron.Reporting.Services/ReportBuilder/Templates/BASE_RM_REQUEST.docx
+++ b/services/reporting-service/Omicron.Reporting.Services/ReportBuilder/Templates/BASE_RM_REQUEST.docx
@@ -3,6 +3,35 @@
 <w:document xmlns:wpc="http://schemas.microsoft.com/office/word/2010/wordprocessingCanvas" xmlns:mc="http://schemas.openxmlformats.org/markup-compatibility/2006" xmlns:o="urn:schemas-microsoft-com:office:office" xmlns:r="http://schemas.openxmlformats.org/officeDocument/2006/relationships" xmlns:m="http://schemas.openxmlformats.org/officeDocument/2006/math" xmlns:v="urn:schemas-microsoft-com:vml" xmlns:wp14="http://schemas.microsoft.com/office/word/2010/wordprocessingDrawing" xmlns:wp="http://schemas.openxmlformats.org/drawingml/2006/wordprocessingDrawing" xmlns:w10="urn:schemas-microsoft-com:office:word" xmlns:w="http://schemas.openxmlformats.org/wordprocessingml/2006/main" xmlns:w14="http://schemas.microsoft.com/office/word/2010/wordml" xmlns:w15="http://schemas.microsoft.com/office/word/2012/wordml" xmlns:wpg="http://schemas.microsoft.com/office/word/2010/wordprocessingGroup" xmlns:wpi="http://schemas.microsoft.com/office/word/2010/wordprocessingInk" xmlns:wne="http://schemas.microsoft.com/office/word/2006/wordml" xmlns:wps="http://schemas.microsoft.com/office/word/2010/wordprocessingShape" mc:Ignorable="w14 w15 wp14">
   <w:body>
     <w:p>
+      <w:r>
+        <w:rPr>
+          <w:noProof/>
+        </w:rPr>
+        <w:pict w14:anchorId="088216E4">
+          <v:shapetype id="_x0000_t75" coordsize="21600,21600" o:spt="75" o:preferrelative="t" path="m@4@5l@4@11@9@11@9@5xe" filled="f" stroked="f">
+            <v:stroke joinstyle="miter"/>
+            <v:formulas>
+              <v:f eqn="if lineDrawn pixelLineWidth 0"/>
+              <v:f eqn="sum @0 1 0"/>
+              <v:f eqn="sum 0 0 @1"/>
+              <v:f eqn="prod @2 1 2"/>
+              <v:f eqn="prod @3 21600 pixelWidth"/>
+              <v:f eqn="prod @3 21600 pixelHeight"/>
+              <v:f eqn="sum @0 0 1"/>
+              <v:f eqn="prod @6 1 2"/>
+              <v:f eqn="prod @7 21600 pixelWidth"/>
+              <v:f eqn="sum @8 21600 0"/>
+              <v:f eqn="prod @7 21600 pixelHeight"/>
+              <v:f eqn="sum @10 21600 0"/>
+            </v:formulas>
+            <v:path o:extrusionok="f" gradientshapeok="t" o:connecttype="rect"/>
+            <o:lock v:ext="edit" aspectratio="t"/>
+          </v:shapetype>
+          <v:shape id="_x0000_s1026" type="#_x0000_t75" style="position:absolute;margin-left:-48.95pt;margin-top:-46.85pt;width:611.55pt;height:791.95pt;z-index:-251641344;mso-position-horizontal-relative:text;mso-position-vertical-relative:text;mso-width-relative:page;mso-height-relative:page">
+            <v:imagedata r:id="rId10" o:title="Solicitud_2 - Copy"/>
+          </v:shape>
+        </w:pict>
+      </w:r>
       <w:r>
         <w:rPr>
           <w:noProof/>
@@ -108,67 +137,6 @@
             </w:pict>
           </mc:Fallback>
         </mc:AlternateContent>
-      </w:r>
-      <w:r>
-        <w:rPr>
-          <w:noProof/>
-          <w:lang w:val="en-US"/>
-        </w:rPr>
-        <w:drawing>
-          <wp:anchor distT="0" distB="0" distL="114300" distR="114300" simplePos="0" relativeHeight="251658752" behindDoc="1" locked="0" layoutInCell="1" allowOverlap="1" wp14:anchorId="53312339" wp14:editId="1F1C5569">
-            <wp:simplePos x="0" y="0"/>
-            <wp:positionH relativeFrom="page">
-              <wp:align>left</wp:align>
-            </wp:positionH>
-            <wp:positionV relativeFrom="paragraph">
-              <wp:posOffset>-596900</wp:posOffset>
-            </wp:positionV>
-            <wp:extent cx="7760090" cy="10046825"/>
-            <wp:effectExtent l="0" t="0" r="0" b="0"/>
-            <wp:wrapNone/>
-            <wp:docPr id="3" name="Picture 3"/>
-            <wp:cNvGraphicFramePr>
-              <a:graphicFrameLocks xmlns:a="http://schemas.openxmlformats.org/drawingml/2006/main" noChangeAspect="1"/>
-            </wp:cNvGraphicFramePr>
-            <a:graphic xmlns:a="http://schemas.openxmlformats.org/drawingml/2006/main">
-              <a:graphicData uri="http://schemas.openxmlformats.org/drawingml/2006/picture">
-                <pic:pic xmlns:pic="http://schemas.openxmlformats.org/drawingml/2006/picture">
-                  <pic:nvPicPr>
-                    <pic:cNvPr id="3" name="Solicitud_2.png"/>
-                    <pic:cNvPicPr/>
-                  </pic:nvPicPr>
-                  <pic:blipFill>
-                    <a:blip r:embed="rId10" cstate="print">
-                      <a:extLst>
-                        <a:ext uri="{28A0092B-C50C-407E-A947-70E740481C1C}">
-                          <a14:useLocalDpi xmlns:a14="http://schemas.microsoft.com/office/drawing/2010/main" val="0"/>
-                        </a:ext>
-                      </a:extLst>
-                    </a:blip>
-                    <a:stretch>
-                      <a:fillRect/>
-                    </a:stretch>
-                  </pic:blipFill>
-                  <pic:spPr>
-                    <a:xfrm>
-                      <a:off x="0" y="0"/>
-                      <a:ext cx="7760090" cy="10046825"/>
-                    </a:xfrm>
-                    <a:prstGeom prst="rect">
-                      <a:avLst/>
-                    </a:prstGeom>
-                  </pic:spPr>
-                </pic:pic>
-              </a:graphicData>
-            </a:graphic>
-            <wp14:sizeRelH relativeFrom="margin">
-              <wp14:pctWidth>0</wp14:pctWidth>
-            </wp14:sizeRelH>
-            <wp14:sizeRelV relativeFrom="margin">
-              <wp14:pctHeight>0</wp14:pctHeight>
-            </wp14:sizeRelV>
-          </wp:anchor>
-        </w:drawing>
       </w:r>
     </w:p>
     <w:p>
@@ -348,17 +316,8 @@
                                 <w:color w:val="5281A7"/>
                                 <w:sz w:val="40"/>
                               </w:rPr>
-                              <w:t>Orden o solicitud de insumos al alm</w:t>
+                              <w:t>Orden o solicitud de insumos al almacén</w:t>
                             </w:r>
-                            <w:bookmarkStart w:id="0" w:name="_GoBack"/>
-                            <w:r>
-                              <w:rPr>
-                                <w:color w:val="5281A7"/>
-                                <w:sz w:val="40"/>
-                              </w:rPr>
-                              <w:t>acén</w:t>
-                            </w:r>
-                            <w:bookmarkEnd w:id="0"/>
                           </w:p>
                         </w:txbxContent>
                       </wps:txbx>
@@ -1542,98 +1501,6 @@
           <w:noProof/>
           <w:lang w:val="en-US"/>
         </w:rPr>
-        <mc:AlternateContent>
-          <mc:Choice Requires="wps">
-            <w:drawing>
-              <wp:anchor distT="45720" distB="45720" distL="114300" distR="114300" simplePos="0" relativeHeight="251657728" behindDoc="0" locked="0" layoutInCell="1" allowOverlap="1" wp14:anchorId="0B74E439" wp14:editId="280AC4F4">
-                <wp:simplePos x="0" y="0"/>
-                <wp:positionH relativeFrom="column">
-                  <wp:posOffset>-275565</wp:posOffset>
-                </wp:positionH>
-                <wp:positionV relativeFrom="paragraph">
-                  <wp:posOffset>7116533</wp:posOffset>
-                </wp:positionV>
-                <wp:extent cx="7034543" cy="697117"/>
-                <wp:effectExtent l="0" t="0" r="0" b="0"/>
-                <wp:wrapNone/>
-                <wp:docPr id="1" name="Text Box 2"/>
-                <wp:cNvGraphicFramePr>
-                  <a:graphicFrameLocks xmlns:a="http://schemas.openxmlformats.org/drawingml/2006/main"/>
-                </wp:cNvGraphicFramePr>
-                <a:graphic xmlns:a="http://schemas.openxmlformats.org/drawingml/2006/main">
-                  <a:graphicData uri="http://schemas.microsoft.com/office/word/2010/wordprocessingShape">
-                    <wps:wsp>
-                      <wps:cNvSpPr txBox="1">
-                        <a:spLocks noChangeArrowheads="1"/>
-                      </wps:cNvSpPr>
-                      <wps:spPr bwMode="auto">
-                        <a:xfrm>
-                          <a:off x="0" y="0"/>
-                          <a:ext cx="7034543" cy="697117"/>
-                        </a:xfrm>
-                        <a:prstGeom prst="rect">
-                          <a:avLst/>
-                        </a:prstGeom>
-                        <a:noFill/>
-                        <a:ln w="9525">
-                          <a:noFill/>
-                          <a:miter lim="800000"/>
-                          <a:headEnd/>
-                          <a:tailEnd/>
-                        </a:ln>
-                      </wps:spPr>
-                      <wps:txbx>
-                        <w:txbxContent>
-                          <w:p>
-                            <w:proofErr w:type="spellStart"/>
-                            <w:r>
-                              <w:t>obs</w:t>
-                            </w:r>
-                            <w:proofErr w:type="spellEnd"/>
-                          </w:p>
-                        </w:txbxContent>
-                      </wps:txbx>
-                      <wps:bodyPr rot="0" vert="horz" wrap="square" lIns="91440" tIns="45720" rIns="91440" bIns="45720" anchor="t" anchorCtr="0">
-                        <a:noAutofit/>
-                      </wps:bodyPr>
-                    </wps:wsp>
-                  </a:graphicData>
-                </a:graphic>
-                <wp14:sizeRelH relativeFrom="margin">
-                  <wp14:pctWidth>0</wp14:pctWidth>
-                </wp14:sizeRelH>
-                <wp14:sizeRelV relativeFrom="margin">
-                  <wp14:pctHeight>0</wp14:pctHeight>
-                </wp14:sizeRelV>
-              </wp:anchor>
-            </w:drawing>
-          </mc:Choice>
-          <mc:Fallback>
-            <w:pict>
-              <v:shape w14:anchorId="0B74E439" id="_x0000_s1033" type="#_x0000_t202" style="position:absolute;margin-left:-21.7pt;margin-top:560.35pt;width:553.9pt;height:54.9pt;z-index:251657728;visibility:visible;mso-wrap-style:square;mso-width-percent:0;mso-height-percent:0;mso-wrap-distance-left:9pt;mso-wrap-distance-top:3.6pt;mso-wrap-distance-right:9pt;mso-wrap-distance-bottom:3.6pt;mso-position-horizontal:absolute;mso-position-horizontal-relative:text;mso-position-vertical:absolute;mso-position-vertical-relative:text;mso-width-percent:0;mso-height-percent:0;mso-width-relative:margin;mso-height-relative:margin;v-text-anchor:top" o:gfxdata="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" filled="f" stroked="f">
-                <v:textbox>
-                  <w:txbxContent>
-                    <w:p>
-                      <w:proofErr w:type="spellStart"/>
-                      <w:proofErr w:type="gramStart"/>
-                      <w:r>
-                        <w:t>obs</w:t>
-                      </w:r>
-                      <w:proofErr w:type="spellEnd"/>
-                      <w:proofErr w:type="gramEnd"/>
-                    </w:p>
-                  </w:txbxContent>
-                </v:textbox>
-              </v:shape>
-            </w:pict>
-          </mc:Fallback>
-        </mc:AlternateContent>
-      </w:r>
-      <w:r>
-        <w:rPr>
-          <w:noProof/>
-          <w:lang w:val="en-US"/>
-        </w:rPr>
         <w:br w:type="textWrapping" w:clear="all"/>
       </w:r>
     </w:p>
@@ -1676,7 +1543,10 @@
       </w:tr>
     </w:tbl>
     <w:p/>
-    <w:p/>
+    <w:p>
+      <w:bookmarkStart w:id="0" w:name="_GoBack"/>
+      <w:bookmarkEnd w:id="0"/>
+    </w:p>
     <w:p>
       <w:r>
         <w:rPr>
@@ -1784,6 +1654,102 @@
       </w:r>
       <w:r>
         <w:tab/>
+      </w:r>
+    </w:p>
+    <w:p>
+      <w:r>
+        <w:rPr>
+          <w:noProof/>
+          <w:lang w:val="en-US"/>
+        </w:rPr>
+        <mc:AlternateContent>
+          <mc:Choice Requires="wps">
+            <w:drawing>
+              <wp:anchor distT="45720" distB="45720" distL="114300" distR="114300" simplePos="0" relativeHeight="251657728" behindDoc="0" locked="0" layoutInCell="1" allowOverlap="1" wp14:anchorId="0B74E439" wp14:editId="743DDD07">
+                <wp:simplePos x="0" y="0"/>
+                <wp:positionH relativeFrom="column">
+                  <wp:posOffset>-273808</wp:posOffset>
+                </wp:positionH>
+                <wp:positionV relativeFrom="paragraph">
+                  <wp:posOffset>252777</wp:posOffset>
+                </wp:positionV>
+                <wp:extent cx="7034530" cy="839338"/>
+                <wp:effectExtent l="0" t="0" r="0" b="0"/>
+                <wp:wrapNone/>
+                <wp:docPr id="1" name="Text Box 2"/>
+                <wp:cNvGraphicFramePr>
+                  <a:graphicFrameLocks xmlns:a="http://schemas.openxmlformats.org/drawingml/2006/main"/>
+                </wp:cNvGraphicFramePr>
+                <a:graphic xmlns:a="http://schemas.openxmlformats.org/drawingml/2006/main">
+                  <a:graphicData uri="http://schemas.microsoft.com/office/word/2010/wordprocessingShape">
+                    <wps:wsp>
+                      <wps:cNvSpPr txBox="1">
+                        <a:spLocks noChangeArrowheads="1"/>
+                      </wps:cNvSpPr>
+                      <wps:spPr bwMode="auto">
+                        <a:xfrm>
+                          <a:off x="0" y="0"/>
+                          <a:ext cx="7034530" cy="839338"/>
+                        </a:xfrm>
+                        <a:prstGeom prst="rect">
+                          <a:avLst/>
+                        </a:prstGeom>
+                        <a:noFill/>
+                        <a:ln w="9525">
+                          <a:noFill/>
+                          <a:miter lim="800000"/>
+                          <a:headEnd/>
+                          <a:tailEnd/>
+                        </a:ln>
+                      </wps:spPr>
+                      <wps:txbx>
+                        <w:txbxContent>
+                          <w:p>
+                            <w:proofErr w:type="spellStart"/>
+                            <w:r>
+                              <w:t>obs</w:t>
+                            </w:r>
+                            <w:proofErr w:type="spellEnd"/>
+                          </w:p>
+                        </w:txbxContent>
+                      </wps:txbx>
+                      <wps:bodyPr rot="0" vert="horz" wrap="square" lIns="91440" tIns="45720" rIns="91440" bIns="45720" anchor="t" anchorCtr="0">
+                        <a:noAutofit/>
+                      </wps:bodyPr>
+                    </wps:wsp>
+                  </a:graphicData>
+                </a:graphic>
+                <wp14:sizeRelH relativeFrom="margin">
+                  <wp14:pctWidth>0</wp14:pctWidth>
+                </wp14:sizeRelH>
+                <wp14:sizeRelV relativeFrom="margin">
+                  <wp14:pctHeight>0</wp14:pctHeight>
+                </wp14:sizeRelV>
+              </wp:anchor>
+            </w:drawing>
+          </mc:Choice>
+          <mc:Fallback>
+            <w:pict>
+              <v:shapetype w14:anchorId="0B74E439" id="_x0000_t202" coordsize="21600,21600" o:spt="202" path="m,l,21600r21600,l21600,xe">
+                <v:stroke joinstyle="miter"/>
+                <v:path gradientshapeok="t" o:connecttype="rect"/>
+              </v:shapetype>
+              <v:shape id="_x0000_s1034" type="#_x0000_t202" style="position:absolute;margin-left:-21.55pt;margin-top:19.9pt;width:553.9pt;height:66.1pt;z-index:251657728;visibility:visible;mso-wrap-style:square;mso-width-percent:0;mso-height-percent:0;mso-wrap-distance-left:9pt;mso-wrap-distance-top:3.6pt;mso-wrap-distance-right:9pt;mso-wrap-distance-bottom:3.6pt;mso-position-horizontal:absolute;mso-position-horizontal-relative:text;mso-position-vertical:absolute;mso-position-vertical-relative:text;mso-width-percent:0;mso-height-percent:0;mso-width-relative:margin;mso-height-relative:margin;v-text-anchor:top" o:gfxdata="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" filled="f" stroked="f">
+                <v:textbox>
+                  <w:txbxContent>
+                    <w:p>
+                      <w:proofErr w:type="spellStart"/>
+                      <w:r>
+                        <w:t>obs</w:t>
+                      </w:r>
+                      <w:proofErr w:type="spellEnd"/>
+                    </w:p>
+                  </w:txbxContent>
+                </v:textbox>
+              </v:shape>
+            </w:pict>
+          </mc:Fallback>
+        </mc:AlternateContent>
       </w:r>
     </w:p>
     <w:p/>
@@ -2965,9 +2931,12 @@
 </file>
 
 <file path=customXml/item1.xml><?xml version="1.0" encoding="utf-8"?>
-<p:properties xmlns:p="http://schemas.microsoft.com/office/2006/metadata/properties" xmlns:xsi="http://www.w3.org/2001/XMLSchema-instance" xmlns:pc="http://schemas.microsoft.com/office/infopath/2007/PartnerControls">
-  <documentManagement/>
-</p:properties>
+<?mso-contentType ?>
+<FormTemplates xmlns="http://schemas.microsoft.com/sharepoint/v3/contenttype/forms">
+  <Display>DocumentLibraryForm</Display>
+  <Edit>DocumentLibraryForm</Edit>
+  <New>DocumentLibraryForm</New>
+</FormTemplates>
 </file>
 
 <file path=customXml/item2.xml><?xml version="1.0" encoding="utf-8"?>
@@ -3103,12 +3072,9 @@
 </file>
 
 <file path=customXml/item3.xml><?xml version="1.0" encoding="utf-8"?>
-<?mso-contentType ?>
-<FormTemplates xmlns="http://schemas.microsoft.com/sharepoint/v3/contenttype/forms">
-  <Display>DocumentLibraryForm</Display>
-  <Edit>DocumentLibraryForm</Edit>
-  <New>DocumentLibraryForm</New>
-</FormTemplates>
+<p:properties xmlns:p="http://schemas.microsoft.com/office/2006/metadata/properties" xmlns:xsi="http://www.w3.org/2001/XMLSchema-instance" xmlns:pc="http://schemas.microsoft.com/office/infopath/2007/PartnerControls">
+  <documentManagement/>
+</p:properties>
 </file>
 
 <file path=customXml/item4.xml><?xml version="1.0" encoding="utf-8"?>
@@ -3116,10 +3082,9 @@
 </file>
 
 <file path=customXml/itemProps1.xml><?xml version="1.0" encoding="utf-8"?>
-<ds:datastoreItem xmlns:ds="http://schemas.openxmlformats.org/officeDocument/2006/customXml" ds:itemID="{8BF8C547-2F12-4614-9B78-826DE17701BA}">
+<ds:datastoreItem xmlns:ds="http://schemas.openxmlformats.org/officeDocument/2006/customXml" ds:itemID="{7F3DB941-4B0E-447B-AA46-E1A734356FFB}">
   <ds:schemaRefs>
-    <ds:schemaRef ds:uri="http://schemas.microsoft.com/office/2006/metadata/properties"/>
-    <ds:schemaRef ds:uri="http://schemas.microsoft.com/office/infopath/2007/PartnerControls"/>
+    <ds:schemaRef ds:uri="http://schemas.microsoft.com/sharepoint/v3/contenttype/forms"/>
   </ds:schemaRefs>
 </ds:datastoreItem>
 </file>
@@ -3143,15 +3108,16 @@
 </file>
 
 <file path=customXml/itemProps3.xml><?xml version="1.0" encoding="utf-8"?>
-<ds:datastoreItem xmlns:ds="http://schemas.openxmlformats.org/officeDocument/2006/customXml" ds:itemID="{7F3DB941-4B0E-447B-AA46-E1A734356FFB}">
+<ds:datastoreItem xmlns:ds="http://schemas.openxmlformats.org/officeDocument/2006/customXml" ds:itemID="{8BF8C547-2F12-4614-9B78-826DE17701BA}">
   <ds:schemaRefs>
-    <ds:schemaRef ds:uri="http://schemas.microsoft.com/sharepoint/v3/contenttype/forms"/>
+    <ds:schemaRef ds:uri="http://schemas.microsoft.com/office/2006/metadata/properties"/>
+    <ds:schemaRef ds:uri="http://schemas.microsoft.com/office/infopath/2007/PartnerControls"/>
   </ds:schemaRefs>
 </ds:datastoreItem>
 </file>
 
 <file path=customXml/itemProps4.xml><?xml version="1.0" encoding="utf-8"?>
-<ds:datastoreItem xmlns:ds="http://schemas.openxmlformats.org/officeDocument/2006/customXml" ds:itemID="{9D6A2436-025D-4CFB-B8E9-44CF2CB7DCDC}">
+<ds:datastoreItem xmlns:ds="http://schemas.openxmlformats.org/officeDocument/2006/customXml" ds:itemID="{7B16B518-3872-470E-A989-21B216762316}">
   <ds:schemaRefs>
     <ds:schemaRef ds:uri="http://schemas.openxmlformats.org/officeDocument/2006/bibliography"/>
   </ds:schemaRefs>

</xml_diff>

<commit_message>
Se cambia el tamaño del texto
</commit_message>
<xml_diff>
--- a/services/reporting-service/Omicron.Reporting.Services/ReportBuilder/Templates/BASE_RM_REQUEST.docx
+++ b/services/reporting-service/Omicron.Reporting.Services/ReportBuilder/Templates/BASE_RM_REQUEST.docx
@@ -1,8 +1,9 @@
 
 <file path=word/document.xml><?xml version="1.0" encoding="utf-8"?>
-<w:document xmlns:wpc="http://schemas.microsoft.com/office/word/2010/wordprocessingCanvas" xmlns:mc="http://schemas.openxmlformats.org/markup-compatibility/2006" xmlns:o="urn:schemas-microsoft-com:office:office" xmlns:r="http://schemas.openxmlformats.org/officeDocument/2006/relationships" xmlns:m="http://schemas.openxmlformats.org/officeDocument/2006/math" xmlns:v="urn:schemas-microsoft-com:vml" xmlns:wp14="http://schemas.microsoft.com/office/word/2010/wordprocessingDrawing" xmlns:wp="http://schemas.openxmlformats.org/drawingml/2006/wordprocessingDrawing" xmlns:w10="urn:schemas-microsoft-com:office:word" xmlns:w="http://schemas.openxmlformats.org/wordprocessingml/2006/main" xmlns:w14="http://schemas.microsoft.com/office/word/2010/wordml" xmlns:w15="http://schemas.microsoft.com/office/word/2012/wordml" xmlns:wpg="http://schemas.microsoft.com/office/word/2010/wordprocessingGroup" xmlns:wpi="http://schemas.microsoft.com/office/word/2010/wordprocessingInk" xmlns:wne="http://schemas.microsoft.com/office/word/2006/wordml" xmlns:wps="http://schemas.microsoft.com/office/word/2010/wordprocessingShape" mc:Ignorable="w14 w15 wp14">
+<w:document xmlns:wpc="http://schemas.microsoft.com/office/word/2010/wordprocessingCanvas" xmlns:cx="http://schemas.microsoft.com/office/drawing/2014/chartex" xmlns:cx1="http://schemas.microsoft.com/office/drawing/2015/9/8/chartex" xmlns:mc="http://schemas.openxmlformats.org/markup-compatibility/2006" xmlns:o="urn:schemas-microsoft-com:office:office" xmlns:r="http://schemas.openxmlformats.org/officeDocument/2006/relationships" xmlns:m="http://schemas.openxmlformats.org/officeDocument/2006/math" xmlns:v="urn:schemas-microsoft-com:vml" xmlns:wp14="http://schemas.microsoft.com/office/word/2010/wordprocessingDrawing" xmlns:wp="http://schemas.openxmlformats.org/drawingml/2006/wordprocessingDrawing" xmlns:w10="urn:schemas-microsoft-com:office:word" xmlns:w="http://schemas.openxmlformats.org/wordprocessingml/2006/main" xmlns:w14="http://schemas.microsoft.com/office/word/2010/wordml" xmlns:w15="http://schemas.microsoft.com/office/word/2012/wordml" xmlns:w16se="http://schemas.microsoft.com/office/word/2015/wordml/symex" xmlns:wpg="http://schemas.microsoft.com/office/word/2010/wordprocessingGroup" xmlns:wpi="http://schemas.microsoft.com/office/word/2010/wordprocessingInk" xmlns:wne="http://schemas.microsoft.com/office/word/2006/wordml" xmlns:wps="http://schemas.microsoft.com/office/word/2010/wordprocessingShape" mc:Ignorable="w14 w15 w16se wp14">
   <w:body>
     <w:p>
+      <w:bookmarkStart w:id="0" w:name="_GoBack"/>
       <w:r>
         <w:rPr>
           <w:noProof/>
@@ -27,20 +28,21 @@
             <v:path o:extrusionok="f" gradientshapeok="t" o:connecttype="rect"/>
             <o:lock v:ext="edit" aspectratio="t"/>
           </v:shapetype>
-          <v:shape id="_x0000_s1026" type="#_x0000_t75" style="position:absolute;margin-left:-48.95pt;margin-top:-46.85pt;width:611.55pt;height:791.95pt;z-index:-251641344;mso-position-horizontal-relative:text;mso-position-vertical-relative:text;mso-width-relative:page;mso-height-relative:page">
+          <v:shape id="_x0000_s1026" type="#_x0000_t75" style="position:absolute;margin-left:-48.95pt;margin-top:-46.85pt;width:611.55pt;height:791.95pt;z-index:-251654144;mso-position-horizontal-relative:text;mso-position-vertical-relative:text;mso-width-relative:page;mso-height-relative:page">
             <v:imagedata r:id="rId10" o:title="Solicitud_2 - Copy"/>
           </v:shape>
         </w:pict>
       </w:r>
+      <w:bookmarkEnd w:id="0"/>
       <w:r>
         <w:rPr>
           <w:noProof/>
-          <w:lang w:val="en-US"/>
+          <w:lang w:eastAsia="es-MX"/>
         </w:rPr>
         <mc:AlternateContent>
           <mc:Choice Requires="wps">
             <w:drawing>
-              <wp:anchor distT="45720" distB="45720" distL="114300" distR="114300" simplePos="0" relativeHeight="251671040" behindDoc="0" locked="0" layoutInCell="1" allowOverlap="1" wp14:anchorId="4BC3D906" wp14:editId="214BD8F9">
+              <wp:anchor distT="45720" distB="45720" distL="114300" distR="114300" simplePos="0" relativeHeight="251660288" behindDoc="0" locked="0" layoutInCell="1" allowOverlap="1" wp14:anchorId="4BC3D906" wp14:editId="214BD8F9">
                 <wp:simplePos x="0" y="0"/>
                 <wp:positionH relativeFrom="column">
                   <wp:posOffset>5610916</wp:posOffset>
@@ -83,13 +85,9 @@
                             <w:pPr>
                               <w:jc w:val="center"/>
                             </w:pPr>
-                            <w:proofErr w:type="spellStart"/>
-                            <w:proofErr w:type="gramStart"/>
                             <w:r>
                               <w:t>pagination</w:t>
                             </w:r>
-                            <w:proofErr w:type="spellEnd"/>
-                            <w:proofErr w:type="gramEnd"/>
                           </w:p>
                         </w:txbxContent>
                       </wps:txbx>
@@ -164,12 +162,12 @@
       <w:r>
         <w:rPr>
           <w:noProof/>
-          <w:lang w:val="en-US"/>
+          <w:lang w:eastAsia="es-MX"/>
         </w:rPr>
         <mc:AlternateContent>
           <mc:Choice Requires="wps">
             <w:drawing>
-              <wp:anchor distT="45720" distB="45720" distL="114300" distR="114300" simplePos="0" relativeHeight="251656704" behindDoc="0" locked="0" layoutInCell="1" allowOverlap="1" wp14:anchorId="5811ACAB" wp14:editId="55AE758F">
+              <wp:anchor distT="45720" distB="45720" distL="114300" distR="114300" simplePos="0" relativeHeight="251653120" behindDoc="0" locked="0" layoutInCell="1" allowOverlap="1" wp14:anchorId="5811ACAB" wp14:editId="55AE758F">
                 <wp:simplePos x="0" y="0"/>
                 <wp:positionH relativeFrom="column">
                   <wp:posOffset>5260359</wp:posOffset>
@@ -260,12 +258,12 @@
       <w:r>
         <w:rPr>
           <w:noProof/>
-          <w:lang w:val="en-US"/>
+          <w:lang w:eastAsia="es-MX"/>
         </w:rPr>
         <mc:AlternateContent>
           <mc:Choice Requires="wps">
             <w:drawing>
-              <wp:anchor distT="45720" distB="45720" distL="114300" distR="114300" simplePos="0" relativeHeight="251660800" behindDoc="0" locked="0" layoutInCell="1" allowOverlap="1" wp14:anchorId="5883D923" wp14:editId="31E7DADE">
+              <wp:anchor distT="45720" distB="45720" distL="114300" distR="114300" simplePos="0" relativeHeight="251655168" behindDoc="0" locked="0" layoutInCell="1" allowOverlap="1" wp14:anchorId="5883D923" wp14:editId="31E7DADE">
                 <wp:simplePos x="0" y="0"/>
                 <wp:positionH relativeFrom="column">
                   <wp:posOffset>-389499</wp:posOffset>
@@ -308,13 +306,15 @@
                             <w:pPr>
                               <w:rPr>
                                 <w:color w:val="5281A7"/>
-                                <w:sz w:val="40"/>
+                                <w:sz w:val="32"/>
+                                <w:szCs w:val="32"/>
                               </w:rPr>
                             </w:pPr>
                             <w:r>
                               <w:rPr>
                                 <w:color w:val="5281A7"/>
-                                <w:sz w:val="40"/>
+                                <w:sz w:val="32"/>
+                                <w:szCs w:val="32"/>
                               </w:rPr>
                               <w:t>Orden o solicitud de insumos al almacén</w:t>
                             </w:r>
@@ -338,32 +338,29 @@
           </mc:Choice>
           <mc:Fallback>
             <w:pict>
-              <v:shape w14:anchorId="5883D923" id="_x0000_s1028" type="#_x0000_t202" style="position:absolute;margin-left:-30.65pt;margin-top:7.55pt;width:429.8pt;height:32.7pt;z-index:251660800;visibility:visible;mso-wrap-style:square;mso-width-percent:0;mso-height-percent:0;mso-wrap-distance-left:9pt;mso-wrap-distance-top:3.6pt;mso-wrap-distance-right:9pt;mso-wrap-distance-bottom:3.6pt;mso-position-horizontal:absolute;mso-position-horizontal-relative:text;mso-position-vertical:absolute;mso-position-vertical-relative:text;mso-width-percent:0;mso-height-percent:0;mso-width-relative:margin;mso-height-relative:margin;v-text-anchor:top" o:gfxdata="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" filled="f" stroked="f">
+              <v:shapetype w14:anchorId="5883D923" id="_x0000_t202" coordsize="21600,21600" o:spt="202" path="m,l,21600r21600,l21600,xe">
+                <v:stroke joinstyle="miter"/>
+                <v:path gradientshapeok="t" o:connecttype="rect"/>
+              </v:shapetype>
+              <v:shape id="_x0000_s1028" type="#_x0000_t202" style="position:absolute;margin-left:-30.65pt;margin-top:7.55pt;width:429.8pt;height:32.7pt;z-index:251655168;visibility:visible;mso-wrap-style:square;mso-width-percent:0;mso-height-percent:0;mso-wrap-distance-left:9pt;mso-wrap-distance-top:3.6pt;mso-wrap-distance-right:9pt;mso-wrap-distance-bottom:3.6pt;mso-position-horizontal:absolute;mso-position-horizontal-relative:text;mso-position-vertical:absolute;mso-position-vertical-relative:text;mso-width-percent:0;mso-height-percent:0;mso-width-relative:margin;mso-height-relative:margin;v-text-anchor:top" o:gfxdata="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" filled="f" stroked="f">
                 <v:textbox>
                   <w:txbxContent>
                     <w:p>
                       <w:pPr>
                         <w:rPr>
                           <w:color w:val="5281A7"/>
-                          <w:sz w:val="40"/>
+                          <w:sz w:val="32"/>
+                          <w:szCs w:val="32"/>
                         </w:rPr>
                       </w:pPr>
                       <w:r>
                         <w:rPr>
                           <w:color w:val="5281A7"/>
-                          <w:sz w:val="40"/>
+                          <w:sz w:val="32"/>
+                          <w:szCs w:val="32"/>
                         </w:rPr>
-                        <w:t>Orden o solicitud de insumos al alm</w:t>
+                        <w:t>Orden o solicitud de insumos al almacén</w:t>
                       </w:r>
-                      <w:bookmarkStart w:id="1" w:name="_GoBack"/>
-                      <w:r>
-                        <w:rPr>
-                          <w:color w:val="5281A7"/>
-                          <w:sz w:val="40"/>
-                        </w:rPr>
-                        <w:t>acén</w:t>
-                      </w:r>
-                      <w:bookmarkEnd w:id="1"/>
                     </w:p>
                   </w:txbxContent>
                 </v:textbox>
@@ -1059,12 +1056,12 @@
       <w:r>
         <w:rPr>
           <w:noProof/>
-          <w:lang w:val="en-US"/>
+          <w:lang w:eastAsia="es-MX"/>
         </w:rPr>
         <mc:AlternateContent>
           <mc:Choice Requires="wps">
             <w:drawing>
-              <wp:anchor distT="45720" distB="45720" distL="114300" distR="114300" simplePos="0" relativeHeight="251668992" behindDoc="0" locked="0" layoutInCell="1" allowOverlap="1" wp14:anchorId="2668304E" wp14:editId="785DB4DA">
+              <wp:anchor distT="45720" distB="45720" distL="114300" distR="114300" simplePos="0" relativeHeight="251659264" behindDoc="0" locked="0" layoutInCell="1" allowOverlap="1" wp14:anchorId="2668304E" wp14:editId="785DB4DA">
                 <wp:simplePos x="0" y="0"/>
                 <wp:positionH relativeFrom="column">
                   <wp:posOffset>5793252</wp:posOffset>
@@ -1169,12 +1166,12 @@
       <w:r>
         <w:rPr>
           <w:noProof/>
-          <w:lang w:val="en-US"/>
+          <w:lang w:eastAsia="es-MX"/>
         </w:rPr>
         <mc:AlternateContent>
           <mc:Choice Requires="wps">
             <w:drawing>
-              <wp:anchor distT="45720" distB="45720" distL="114300" distR="114300" simplePos="0" relativeHeight="251662848" behindDoc="0" locked="0" layoutInCell="1" allowOverlap="1" wp14:anchorId="7FF79D14" wp14:editId="0690BD1D">
+              <wp:anchor distT="45720" distB="45720" distL="114300" distR="114300" simplePos="0" relativeHeight="251656192" behindDoc="0" locked="0" layoutInCell="1" allowOverlap="1" wp14:anchorId="7FF79D14" wp14:editId="0690BD1D">
                 <wp:simplePos x="0" y="0"/>
                 <wp:positionH relativeFrom="column">
                   <wp:posOffset>-424180</wp:posOffset>
@@ -1279,12 +1276,12 @@
       <w:r>
         <w:rPr>
           <w:noProof/>
-          <w:lang w:val="en-US"/>
+          <w:lang w:eastAsia="es-MX"/>
         </w:rPr>
         <mc:AlternateContent>
           <mc:Choice Requires="wps">
             <w:drawing>
-              <wp:anchor distT="45720" distB="45720" distL="114300" distR="114300" simplePos="0" relativeHeight="251664896" behindDoc="0" locked="0" layoutInCell="1" allowOverlap="1" wp14:anchorId="32E87240" wp14:editId="3ECAD66C">
+              <wp:anchor distT="45720" distB="45720" distL="114300" distR="114300" simplePos="0" relativeHeight="251657216" behindDoc="0" locked="0" layoutInCell="1" allowOverlap="1" wp14:anchorId="32E87240" wp14:editId="3ECAD66C">
                 <wp:simplePos x="0" y="0"/>
                 <wp:positionH relativeFrom="column">
                   <wp:posOffset>916305</wp:posOffset>
@@ -1389,12 +1386,12 @@
       <w:r>
         <w:rPr>
           <w:noProof/>
-          <w:lang w:val="en-US"/>
+          <w:lang w:eastAsia="es-MX"/>
         </w:rPr>
         <mc:AlternateContent>
           <mc:Choice Requires="wps">
             <w:drawing>
-              <wp:anchor distT="45720" distB="45720" distL="114300" distR="114300" simplePos="0" relativeHeight="251666944" behindDoc="0" locked="0" layoutInCell="1" allowOverlap="1" wp14:anchorId="4A3EC3AC" wp14:editId="3D28E251">
+              <wp:anchor distT="45720" distB="45720" distL="114300" distR="114300" simplePos="0" relativeHeight="251658240" behindDoc="0" locked="0" layoutInCell="1" allowOverlap="1" wp14:anchorId="4A3EC3AC" wp14:editId="3D28E251">
                 <wp:simplePos x="0" y="0"/>
                 <wp:positionH relativeFrom="column">
                   <wp:posOffset>4597400</wp:posOffset>
@@ -1533,30 +1530,25 @@
             <w:tcW w:w="1292" w:type="dxa"/>
           </w:tcPr>
           <w:p>
-            <w:proofErr w:type="spellStart"/>
             <w:r>
               <w:t>signature</w:t>
             </w:r>
-            <w:proofErr w:type="spellEnd"/>
           </w:p>
         </w:tc>
       </w:tr>
     </w:tbl>
     <w:p/>
-    <w:p>
-      <w:bookmarkStart w:id="0" w:name="_GoBack"/>
-      <w:bookmarkEnd w:id="0"/>
-    </w:p>
+    <w:p/>
     <w:p>
       <w:r>
         <w:rPr>
           <w:noProof/>
-          <w:lang w:val="en-US"/>
+          <w:lang w:eastAsia="es-MX"/>
         </w:rPr>
         <mc:AlternateContent>
           <mc:Choice Requires="wps">
             <w:drawing>
-              <wp:anchor distT="45720" distB="45720" distL="114300" distR="114300" simplePos="0" relativeHeight="251673088" behindDoc="0" locked="0" layoutInCell="1" allowOverlap="1" wp14:anchorId="2AE5FC32" wp14:editId="79A1A279">
+              <wp:anchor distT="45720" distB="45720" distL="114300" distR="114300" simplePos="0" relativeHeight="251661312" behindDoc="0" locked="0" layoutInCell="1" allowOverlap="1" wp14:anchorId="2AE5FC32" wp14:editId="79A1A279">
                 <wp:simplePos x="0" y="0"/>
                 <wp:positionH relativeFrom="column">
                   <wp:posOffset>-387350</wp:posOffset>
@@ -1660,12 +1652,12 @@
       <w:r>
         <w:rPr>
           <w:noProof/>
-          <w:lang w:val="en-US"/>
+          <w:lang w:eastAsia="es-MX"/>
         </w:rPr>
         <mc:AlternateContent>
           <mc:Choice Requires="wps">
             <w:drawing>
-              <wp:anchor distT="45720" distB="45720" distL="114300" distR="114300" simplePos="0" relativeHeight="251657728" behindDoc="0" locked="0" layoutInCell="1" allowOverlap="1" wp14:anchorId="0B74E439" wp14:editId="743DDD07">
+              <wp:anchor distT="45720" distB="45720" distL="114300" distR="114300" simplePos="0" relativeHeight="251654144" behindDoc="0" locked="0" layoutInCell="1" allowOverlap="1" wp14:anchorId="0B74E439" wp14:editId="743DDD07">
                 <wp:simplePos x="0" y="0"/>
                 <wp:positionH relativeFrom="column">
                   <wp:posOffset>-273808</wp:posOffset>
@@ -1705,11 +1697,9 @@
                       <wps:txbx>
                         <w:txbxContent>
                           <w:p>
-                            <w:proofErr w:type="spellStart"/>
                             <w:r>
                               <w:t>obs</w:t>
                             </w:r>
-                            <w:proofErr w:type="spellEnd"/>
                           </w:p>
                         </w:txbxContent>
                       </wps:txbx>
@@ -1768,7 +1758,7 @@
 </file>
 
 <file path=word/endnotes.xml><?xml version="1.0" encoding="utf-8"?>
-<w:endnotes xmlns:wpc="http://schemas.microsoft.com/office/word/2010/wordprocessingCanvas" xmlns:mc="http://schemas.openxmlformats.org/markup-compatibility/2006" xmlns:o="urn:schemas-microsoft-com:office:office" xmlns:r="http://schemas.openxmlformats.org/officeDocument/2006/relationships" xmlns:m="http://schemas.openxmlformats.org/officeDocument/2006/math" xmlns:v="urn:schemas-microsoft-com:vml" xmlns:wp14="http://schemas.microsoft.com/office/word/2010/wordprocessingDrawing" xmlns:wp="http://schemas.openxmlformats.org/drawingml/2006/wordprocessingDrawing" xmlns:w10="urn:schemas-microsoft-com:office:word" xmlns:w="http://schemas.openxmlformats.org/wordprocessingml/2006/main" xmlns:w14="http://schemas.microsoft.com/office/word/2010/wordml" xmlns:w15="http://schemas.microsoft.com/office/word/2012/wordml" xmlns:wpg="http://schemas.microsoft.com/office/word/2010/wordprocessingGroup" xmlns:wpi="http://schemas.microsoft.com/office/word/2010/wordprocessingInk" xmlns:wne="http://schemas.microsoft.com/office/word/2006/wordml" xmlns:wps="http://schemas.microsoft.com/office/word/2010/wordprocessingShape" mc:Ignorable="w14 w15 wp14">
+<w:endnotes xmlns:wpc="http://schemas.microsoft.com/office/word/2010/wordprocessingCanvas" xmlns:cx="http://schemas.microsoft.com/office/drawing/2014/chartex" xmlns:cx1="http://schemas.microsoft.com/office/drawing/2015/9/8/chartex" xmlns:mc="http://schemas.openxmlformats.org/markup-compatibility/2006" xmlns:o="urn:schemas-microsoft-com:office:office" xmlns:r="http://schemas.openxmlformats.org/officeDocument/2006/relationships" xmlns:m="http://schemas.openxmlformats.org/officeDocument/2006/math" xmlns:v="urn:schemas-microsoft-com:vml" xmlns:wp14="http://schemas.microsoft.com/office/word/2010/wordprocessingDrawing" xmlns:wp="http://schemas.openxmlformats.org/drawingml/2006/wordprocessingDrawing" xmlns:w10="urn:schemas-microsoft-com:office:word" xmlns:w="http://schemas.openxmlformats.org/wordprocessingml/2006/main" xmlns:w14="http://schemas.microsoft.com/office/word/2010/wordml" xmlns:w15="http://schemas.microsoft.com/office/word/2012/wordml" xmlns:w16se="http://schemas.microsoft.com/office/word/2015/wordml/symex" xmlns:wpg="http://schemas.microsoft.com/office/word/2010/wordprocessingGroup" xmlns:wpi="http://schemas.microsoft.com/office/word/2010/wordprocessingInk" xmlns:wne="http://schemas.microsoft.com/office/word/2006/wordml" xmlns:wps="http://schemas.microsoft.com/office/word/2010/wordprocessingShape" mc:Ignorable="w14 w15 w16se wp14">
   <w:endnote w:type="separator" w:id="-1">
     <w:p>
       <w:pPr>
@@ -1793,7 +1783,7 @@
 </file>
 
 <file path=word/footer1.xml><?xml version="1.0" encoding="utf-8"?>
-<w:ftr xmlns:wpc="http://schemas.microsoft.com/office/word/2010/wordprocessingCanvas" xmlns:mc="http://schemas.openxmlformats.org/markup-compatibility/2006" xmlns:o="urn:schemas-microsoft-com:office:office" xmlns:r="http://schemas.openxmlformats.org/officeDocument/2006/relationships" xmlns:m="http://schemas.openxmlformats.org/officeDocument/2006/math" xmlns:v="urn:schemas-microsoft-com:vml" xmlns:wp14="http://schemas.microsoft.com/office/word/2010/wordprocessingDrawing" xmlns:wp="http://schemas.openxmlformats.org/drawingml/2006/wordprocessingDrawing" xmlns:w10="urn:schemas-microsoft-com:office:word" xmlns:w="http://schemas.openxmlformats.org/wordprocessingml/2006/main" xmlns:w14="http://schemas.microsoft.com/office/word/2010/wordml" xmlns:w15="http://schemas.microsoft.com/office/word/2012/wordml" xmlns:wpg="http://schemas.microsoft.com/office/word/2010/wordprocessingGroup" xmlns:wpi="http://schemas.microsoft.com/office/word/2010/wordprocessingInk" xmlns:wne="http://schemas.microsoft.com/office/word/2006/wordml" xmlns:wps="http://schemas.microsoft.com/office/word/2010/wordprocessingShape" mc:Ignorable="w14 w15 wp14">
+<w:ftr xmlns:wpc="http://schemas.microsoft.com/office/word/2010/wordprocessingCanvas" xmlns:cx="http://schemas.microsoft.com/office/drawing/2014/chartex" xmlns:cx1="http://schemas.microsoft.com/office/drawing/2015/9/8/chartex" xmlns:mc="http://schemas.openxmlformats.org/markup-compatibility/2006" xmlns:o="urn:schemas-microsoft-com:office:office" xmlns:r="http://schemas.openxmlformats.org/officeDocument/2006/relationships" xmlns:m="http://schemas.openxmlformats.org/officeDocument/2006/math" xmlns:v="urn:schemas-microsoft-com:vml" xmlns:wp14="http://schemas.microsoft.com/office/word/2010/wordprocessingDrawing" xmlns:wp="http://schemas.openxmlformats.org/drawingml/2006/wordprocessingDrawing" xmlns:w10="urn:schemas-microsoft-com:office:word" xmlns:w="http://schemas.openxmlformats.org/wordprocessingml/2006/main" xmlns:w14="http://schemas.microsoft.com/office/word/2010/wordml" xmlns:w15="http://schemas.microsoft.com/office/word/2012/wordml" xmlns:w16se="http://schemas.microsoft.com/office/word/2015/wordml/symex" xmlns:wpg="http://schemas.microsoft.com/office/word/2010/wordprocessingGroup" xmlns:wpi="http://schemas.microsoft.com/office/word/2010/wordprocessingInk" xmlns:wne="http://schemas.microsoft.com/office/word/2006/wordml" xmlns:wps="http://schemas.microsoft.com/office/word/2010/wordprocessingShape" mc:Ignorable="w14 w15 w16se wp14">
   <w:sdt>
     <w:sdtPr>
       <w:id w:val="-1912453585"/>
@@ -1840,7 +1830,7 @@
 </file>
 
 <file path=word/footnotes.xml><?xml version="1.0" encoding="utf-8"?>
-<w:footnotes xmlns:wpc="http://schemas.microsoft.com/office/word/2010/wordprocessingCanvas" xmlns:mc="http://schemas.openxmlformats.org/markup-compatibility/2006" xmlns:o="urn:schemas-microsoft-com:office:office" xmlns:r="http://schemas.openxmlformats.org/officeDocument/2006/relationships" xmlns:m="http://schemas.openxmlformats.org/officeDocument/2006/math" xmlns:v="urn:schemas-microsoft-com:vml" xmlns:wp14="http://schemas.microsoft.com/office/word/2010/wordprocessingDrawing" xmlns:wp="http://schemas.openxmlformats.org/drawingml/2006/wordprocessingDrawing" xmlns:w10="urn:schemas-microsoft-com:office:word" xmlns:w="http://schemas.openxmlformats.org/wordprocessingml/2006/main" xmlns:w14="http://schemas.microsoft.com/office/word/2010/wordml" xmlns:w15="http://schemas.microsoft.com/office/word/2012/wordml" xmlns:wpg="http://schemas.microsoft.com/office/word/2010/wordprocessingGroup" xmlns:wpi="http://schemas.microsoft.com/office/word/2010/wordprocessingInk" xmlns:wne="http://schemas.microsoft.com/office/word/2006/wordml" xmlns:wps="http://schemas.microsoft.com/office/word/2010/wordprocessingShape" mc:Ignorable="w14 w15 wp14">
+<w:footnotes xmlns:wpc="http://schemas.microsoft.com/office/word/2010/wordprocessingCanvas" xmlns:cx="http://schemas.microsoft.com/office/drawing/2014/chartex" xmlns:cx1="http://schemas.microsoft.com/office/drawing/2015/9/8/chartex" xmlns:mc="http://schemas.openxmlformats.org/markup-compatibility/2006" xmlns:o="urn:schemas-microsoft-com:office:office" xmlns:r="http://schemas.openxmlformats.org/officeDocument/2006/relationships" xmlns:m="http://schemas.openxmlformats.org/officeDocument/2006/math" xmlns:v="urn:schemas-microsoft-com:vml" xmlns:wp14="http://schemas.microsoft.com/office/word/2010/wordprocessingDrawing" xmlns:wp="http://schemas.openxmlformats.org/drawingml/2006/wordprocessingDrawing" xmlns:w10="urn:schemas-microsoft-com:office:word" xmlns:w="http://schemas.openxmlformats.org/wordprocessingml/2006/main" xmlns:w14="http://schemas.microsoft.com/office/word/2010/wordml" xmlns:w15="http://schemas.microsoft.com/office/word/2012/wordml" xmlns:w16se="http://schemas.microsoft.com/office/word/2015/wordml/symex" xmlns:wpg="http://schemas.microsoft.com/office/word/2010/wordprocessingGroup" xmlns:wpi="http://schemas.microsoft.com/office/word/2010/wordprocessingInk" xmlns:wne="http://schemas.microsoft.com/office/word/2006/wordml" xmlns:wps="http://schemas.microsoft.com/office/word/2010/wordprocessingShape" mc:Ignorable="w14 w15 w16se wp14">
   <w:footnote w:type="separator" w:id="-1">
     <w:p>
       <w:pPr>
@@ -1865,7 +1855,7 @@
 </file>
 
 <file path=word/header1.xml><?xml version="1.0" encoding="utf-8"?>
-<w:hdr xmlns:wpc="http://schemas.microsoft.com/office/word/2010/wordprocessingCanvas" xmlns:mc="http://schemas.openxmlformats.org/markup-compatibility/2006" xmlns:o="urn:schemas-microsoft-com:office:office" xmlns:r="http://schemas.openxmlformats.org/officeDocument/2006/relationships" xmlns:m="http://schemas.openxmlformats.org/officeDocument/2006/math" xmlns:v="urn:schemas-microsoft-com:vml" xmlns:wp14="http://schemas.microsoft.com/office/word/2010/wordprocessingDrawing" xmlns:wp="http://schemas.openxmlformats.org/drawingml/2006/wordprocessingDrawing" xmlns:w10="urn:schemas-microsoft-com:office:word" xmlns:w="http://schemas.openxmlformats.org/wordprocessingml/2006/main" xmlns:w14="http://schemas.microsoft.com/office/word/2010/wordml" xmlns:w15="http://schemas.microsoft.com/office/word/2012/wordml" xmlns:wpg="http://schemas.microsoft.com/office/word/2010/wordprocessingGroup" xmlns:wpi="http://schemas.microsoft.com/office/word/2010/wordprocessingInk" xmlns:wne="http://schemas.microsoft.com/office/word/2006/wordml" xmlns:wps="http://schemas.microsoft.com/office/word/2010/wordprocessingShape" mc:Ignorable="w14 w15 wp14">
+<w:hdr xmlns:wpc="http://schemas.microsoft.com/office/word/2010/wordprocessingCanvas" xmlns:cx="http://schemas.microsoft.com/office/drawing/2014/chartex" xmlns:cx1="http://schemas.microsoft.com/office/drawing/2015/9/8/chartex" xmlns:mc="http://schemas.openxmlformats.org/markup-compatibility/2006" xmlns:o="urn:schemas-microsoft-com:office:office" xmlns:r="http://schemas.openxmlformats.org/officeDocument/2006/relationships" xmlns:m="http://schemas.openxmlformats.org/officeDocument/2006/math" xmlns:v="urn:schemas-microsoft-com:vml" xmlns:wp14="http://schemas.microsoft.com/office/word/2010/wordprocessingDrawing" xmlns:wp="http://schemas.openxmlformats.org/drawingml/2006/wordprocessingDrawing" xmlns:w10="urn:schemas-microsoft-com:office:word" xmlns:w="http://schemas.openxmlformats.org/wordprocessingml/2006/main" xmlns:w14="http://schemas.microsoft.com/office/word/2010/wordml" xmlns:w15="http://schemas.microsoft.com/office/word/2012/wordml" xmlns:w16se="http://schemas.microsoft.com/office/word/2015/wordml/symex" xmlns:wpg="http://schemas.microsoft.com/office/word/2010/wordprocessingGroup" xmlns:wpi="http://schemas.microsoft.com/office/word/2010/wordprocessingInk" xmlns:wne="http://schemas.microsoft.com/office/word/2006/wordml" xmlns:wps="http://schemas.microsoft.com/office/word/2010/wordprocessingShape" mc:Ignorable="w14 w15 w16se wp14">
   <w:p>
     <w:pPr>
       <w:pStyle w:val="Header"/>
@@ -1875,7 +1865,7 @@
 </file>
 
 <file path=word/header2.xml><?xml version="1.0" encoding="utf-8"?>
-<w:hdr xmlns:wpc="http://schemas.microsoft.com/office/word/2010/wordprocessingCanvas" xmlns:mc="http://schemas.openxmlformats.org/markup-compatibility/2006" xmlns:o="urn:schemas-microsoft-com:office:office" xmlns:r="http://schemas.openxmlformats.org/officeDocument/2006/relationships" xmlns:m="http://schemas.openxmlformats.org/officeDocument/2006/math" xmlns:v="urn:schemas-microsoft-com:vml" xmlns:wp14="http://schemas.microsoft.com/office/word/2010/wordprocessingDrawing" xmlns:wp="http://schemas.openxmlformats.org/drawingml/2006/wordprocessingDrawing" xmlns:w10="urn:schemas-microsoft-com:office:word" xmlns:w="http://schemas.openxmlformats.org/wordprocessingml/2006/main" xmlns:w14="http://schemas.microsoft.com/office/word/2010/wordml" xmlns:w15="http://schemas.microsoft.com/office/word/2012/wordml" xmlns:wpg="http://schemas.microsoft.com/office/word/2010/wordprocessingGroup" xmlns:wpi="http://schemas.microsoft.com/office/word/2010/wordprocessingInk" xmlns:wne="http://schemas.microsoft.com/office/word/2006/wordml" xmlns:wps="http://schemas.microsoft.com/office/word/2010/wordprocessingShape" mc:Ignorable="w14 w15 wp14">
+<w:hdr xmlns:wpc="http://schemas.microsoft.com/office/word/2010/wordprocessingCanvas" xmlns:cx="http://schemas.microsoft.com/office/drawing/2014/chartex" xmlns:cx1="http://schemas.microsoft.com/office/drawing/2015/9/8/chartex" xmlns:mc="http://schemas.openxmlformats.org/markup-compatibility/2006" xmlns:o="urn:schemas-microsoft-com:office:office" xmlns:r="http://schemas.openxmlformats.org/officeDocument/2006/relationships" xmlns:m="http://schemas.openxmlformats.org/officeDocument/2006/math" xmlns:v="urn:schemas-microsoft-com:vml" xmlns:wp14="http://schemas.microsoft.com/office/word/2010/wordprocessingDrawing" xmlns:wp="http://schemas.openxmlformats.org/drawingml/2006/wordprocessingDrawing" xmlns:w10="urn:schemas-microsoft-com:office:word" xmlns:w="http://schemas.openxmlformats.org/wordprocessingml/2006/main" xmlns:w14="http://schemas.microsoft.com/office/word/2010/wordml" xmlns:w15="http://schemas.microsoft.com/office/word/2012/wordml" xmlns:w16se="http://schemas.microsoft.com/office/word/2015/wordml/symex" xmlns:wpg="http://schemas.microsoft.com/office/word/2010/wordprocessingGroup" xmlns:wpi="http://schemas.microsoft.com/office/word/2010/wordprocessingInk" xmlns:wne="http://schemas.microsoft.com/office/word/2006/wordml" xmlns:wps="http://schemas.microsoft.com/office/word/2010/wordprocessingShape" mc:Ignorable="w14 w15 w16se wp14">
   <w:p>
     <w:pPr>
       <w:pStyle w:val="Header"/>
@@ -1886,7 +1876,7 @@
 </file>
 
 <file path=word/header3.xml><?xml version="1.0" encoding="utf-8"?>
-<w:hdr xmlns:wpc="http://schemas.microsoft.com/office/word/2010/wordprocessingCanvas" xmlns:mc="http://schemas.openxmlformats.org/markup-compatibility/2006" xmlns:o="urn:schemas-microsoft-com:office:office" xmlns:r="http://schemas.openxmlformats.org/officeDocument/2006/relationships" xmlns:m="http://schemas.openxmlformats.org/officeDocument/2006/math" xmlns:v="urn:schemas-microsoft-com:vml" xmlns:wp14="http://schemas.microsoft.com/office/word/2010/wordprocessingDrawing" xmlns:wp="http://schemas.openxmlformats.org/drawingml/2006/wordprocessingDrawing" xmlns:w10="urn:schemas-microsoft-com:office:word" xmlns:w="http://schemas.openxmlformats.org/wordprocessingml/2006/main" xmlns:w14="http://schemas.microsoft.com/office/word/2010/wordml" xmlns:w15="http://schemas.microsoft.com/office/word/2012/wordml" xmlns:wpg="http://schemas.microsoft.com/office/word/2010/wordprocessingGroup" xmlns:wpi="http://schemas.microsoft.com/office/word/2010/wordprocessingInk" xmlns:wne="http://schemas.microsoft.com/office/word/2006/wordml" xmlns:wps="http://schemas.microsoft.com/office/word/2010/wordprocessingShape" mc:Ignorable="w14 w15 wp14">
+<w:hdr xmlns:wpc="http://schemas.microsoft.com/office/word/2010/wordprocessingCanvas" xmlns:cx="http://schemas.microsoft.com/office/drawing/2014/chartex" xmlns:cx1="http://schemas.microsoft.com/office/drawing/2015/9/8/chartex" xmlns:mc="http://schemas.openxmlformats.org/markup-compatibility/2006" xmlns:o="urn:schemas-microsoft-com:office:office" xmlns:r="http://schemas.openxmlformats.org/officeDocument/2006/relationships" xmlns:m="http://schemas.openxmlformats.org/officeDocument/2006/math" xmlns:v="urn:schemas-microsoft-com:vml" xmlns:wp14="http://schemas.microsoft.com/office/word/2010/wordprocessingDrawing" xmlns:wp="http://schemas.openxmlformats.org/drawingml/2006/wordprocessingDrawing" xmlns:w10="urn:schemas-microsoft-com:office:word" xmlns:w="http://schemas.openxmlformats.org/wordprocessingml/2006/main" xmlns:w14="http://schemas.microsoft.com/office/word/2010/wordml" xmlns:w15="http://schemas.microsoft.com/office/word/2012/wordml" xmlns:w16se="http://schemas.microsoft.com/office/word/2015/wordml/symex" xmlns:wpg="http://schemas.microsoft.com/office/word/2010/wordprocessingGroup" xmlns:wpi="http://schemas.microsoft.com/office/word/2010/wordprocessingInk" xmlns:wne="http://schemas.microsoft.com/office/word/2006/wordml" xmlns:wps="http://schemas.microsoft.com/office/word/2010/wordprocessingShape" mc:Ignorable="w14 w15 w16se wp14">
   <w:p>
     <w:pPr>
       <w:pStyle w:val="Header"/>
@@ -1896,7 +1886,7 @@
 </file>
 
 <file path=word/styles.xml><?xml version="1.0" encoding="utf-8"?>
-<w:styles xmlns:mc="http://schemas.openxmlformats.org/markup-compatibility/2006" xmlns:r="http://schemas.openxmlformats.org/officeDocument/2006/relationships" xmlns:w="http://schemas.openxmlformats.org/wordprocessingml/2006/main" xmlns:w14="http://schemas.microsoft.com/office/word/2010/wordml" xmlns:w15="http://schemas.microsoft.com/office/word/2012/wordml" mc:Ignorable="w14 w15">
+<w:styles xmlns:mc="http://schemas.openxmlformats.org/markup-compatibility/2006" xmlns:r="http://schemas.openxmlformats.org/officeDocument/2006/relationships" xmlns:w="http://schemas.openxmlformats.org/wordprocessingml/2006/main" xmlns:w14="http://schemas.microsoft.com/office/word/2010/wordml" xmlns:w15="http://schemas.microsoft.com/office/word/2012/wordml" xmlns:w16se="http://schemas.microsoft.com/office/word/2015/wordml/symex" mc:Ignorable="w14 w15 w16se">
   <w:docDefaults>
     <w:rPrDefault>
       <w:rPr>
@@ -2931,12 +2921,9 @@
 </file>
 
 <file path=customXml/item1.xml><?xml version="1.0" encoding="utf-8"?>
-<?mso-contentType ?>
-<FormTemplates xmlns="http://schemas.microsoft.com/sharepoint/v3/contenttype/forms">
-  <Display>DocumentLibraryForm</Display>
-  <Edit>DocumentLibraryForm</Edit>
-  <New>DocumentLibraryForm</New>
-</FormTemplates>
+<p:properties xmlns:p="http://schemas.microsoft.com/office/2006/metadata/properties" xmlns:xsi="http://www.w3.org/2001/XMLSchema-instance" xmlns:pc="http://schemas.microsoft.com/office/infopath/2007/PartnerControls">
+  <documentManagement/>
+</p:properties>
 </file>
 
 <file path=customXml/item2.xml><?xml version="1.0" encoding="utf-8"?>
@@ -3072,9 +3059,12 @@
 </file>
 
 <file path=customXml/item3.xml><?xml version="1.0" encoding="utf-8"?>
-<p:properties xmlns:p="http://schemas.microsoft.com/office/2006/metadata/properties" xmlns:xsi="http://www.w3.org/2001/XMLSchema-instance" xmlns:pc="http://schemas.microsoft.com/office/infopath/2007/PartnerControls">
-  <documentManagement/>
-</p:properties>
+<?mso-contentType ?>
+<FormTemplates xmlns="http://schemas.microsoft.com/sharepoint/v3/contenttype/forms">
+  <Display>DocumentLibraryForm</Display>
+  <Edit>DocumentLibraryForm</Edit>
+  <New>DocumentLibraryForm</New>
+</FormTemplates>
 </file>
 
 <file path=customXml/item4.xml><?xml version="1.0" encoding="utf-8"?>
@@ -3082,9 +3072,10 @@
 </file>
 
 <file path=customXml/itemProps1.xml><?xml version="1.0" encoding="utf-8"?>
-<ds:datastoreItem xmlns:ds="http://schemas.openxmlformats.org/officeDocument/2006/customXml" ds:itemID="{7F3DB941-4B0E-447B-AA46-E1A734356FFB}">
+<ds:datastoreItem xmlns:ds="http://schemas.openxmlformats.org/officeDocument/2006/customXml" ds:itemID="{8BF8C547-2F12-4614-9B78-826DE17701BA}">
   <ds:schemaRefs>
-    <ds:schemaRef ds:uri="http://schemas.microsoft.com/sharepoint/v3/contenttype/forms"/>
+    <ds:schemaRef ds:uri="http://schemas.microsoft.com/office/2006/metadata/properties"/>
+    <ds:schemaRef ds:uri="http://schemas.microsoft.com/office/infopath/2007/PartnerControls"/>
   </ds:schemaRefs>
 </ds:datastoreItem>
 </file>
@@ -3108,16 +3099,15 @@
 </file>
 
 <file path=customXml/itemProps3.xml><?xml version="1.0" encoding="utf-8"?>
-<ds:datastoreItem xmlns:ds="http://schemas.openxmlformats.org/officeDocument/2006/customXml" ds:itemID="{8BF8C547-2F12-4614-9B78-826DE17701BA}">
+<ds:datastoreItem xmlns:ds="http://schemas.openxmlformats.org/officeDocument/2006/customXml" ds:itemID="{7F3DB941-4B0E-447B-AA46-E1A734356FFB}">
   <ds:schemaRefs>
-    <ds:schemaRef ds:uri="http://schemas.microsoft.com/office/2006/metadata/properties"/>
-    <ds:schemaRef ds:uri="http://schemas.microsoft.com/office/infopath/2007/PartnerControls"/>
+    <ds:schemaRef ds:uri="http://schemas.microsoft.com/sharepoint/v3/contenttype/forms"/>
   </ds:schemaRefs>
 </ds:datastoreItem>
 </file>
 
 <file path=customXml/itemProps4.xml><?xml version="1.0" encoding="utf-8"?>
-<ds:datastoreItem xmlns:ds="http://schemas.openxmlformats.org/officeDocument/2006/customXml" ds:itemID="{7B16B518-3872-470E-A989-21B216762316}">
+<ds:datastoreItem xmlns:ds="http://schemas.openxmlformats.org/officeDocument/2006/customXml" ds:itemID="{8B702ABA-9934-467C-8564-78A132413FEE}">
   <ds:schemaRefs>
     <ds:schemaRef ds:uri="http://schemas.openxmlformats.org/officeDocument/2006/bibliography"/>
   </ds:schemaRefs>

</xml_diff>

<commit_message>
Cambio al deploy y template de archivo
</commit_message>
<xml_diff>
--- a/services/reporting-service/Omicron.Reporting.Services/ReportBuilder/Templates/BASE_RM_REQUEST.docx
+++ b/services/reporting-service/Omicron.Reporting.Services/ReportBuilder/Templates/BASE_RM_REQUEST.docx
@@ -305,6 +305,7 @@
                           <w:p>
                             <w:pPr>
                               <w:rPr>
+                                <w:b/>
                                 <w:color w:val="5281A7"/>
                                 <w:sz w:val="32"/>
                                 <w:szCs w:val="32"/>
@@ -312,6 +313,7 @@
                             </w:pPr>
                             <w:r>
                               <w:rPr>
+                                <w:b/>
                                 <w:color w:val="5281A7"/>
                                 <w:sz w:val="32"/>
                                 <w:szCs w:val="32"/>
@@ -348,6 +350,7 @@
                     <w:p>
                       <w:pPr>
                         <w:rPr>
+                          <w:b/>
                           <w:color w:val="5281A7"/>
                           <w:sz w:val="32"/>
                           <w:szCs w:val="32"/>
@@ -355,6 +358,7 @@
                       </w:pPr>
                       <w:r>
                         <w:rPr>
+                          <w:b/>
                           <w:color w:val="5281A7"/>
                           <w:sz w:val="32"/>
                           <w:szCs w:val="32"/>
@@ -2921,9 +2925,12 @@
 </file>
 
 <file path=customXml/item1.xml><?xml version="1.0" encoding="utf-8"?>
-<p:properties xmlns:p="http://schemas.microsoft.com/office/2006/metadata/properties" xmlns:xsi="http://www.w3.org/2001/XMLSchema-instance" xmlns:pc="http://schemas.microsoft.com/office/infopath/2007/PartnerControls">
-  <documentManagement/>
-</p:properties>
+<?mso-contentType ?>
+<FormTemplates xmlns="http://schemas.microsoft.com/sharepoint/v3/contenttype/forms">
+  <Display>DocumentLibraryForm</Display>
+  <Edit>DocumentLibraryForm</Edit>
+  <New>DocumentLibraryForm</New>
+</FormTemplates>
 </file>
 
 <file path=customXml/item2.xml><?xml version="1.0" encoding="utf-8"?>
@@ -3059,12 +3066,9 @@
 </file>
 
 <file path=customXml/item3.xml><?xml version="1.0" encoding="utf-8"?>
-<?mso-contentType ?>
-<FormTemplates xmlns="http://schemas.microsoft.com/sharepoint/v3/contenttype/forms">
-  <Display>DocumentLibraryForm</Display>
-  <Edit>DocumentLibraryForm</Edit>
-  <New>DocumentLibraryForm</New>
-</FormTemplates>
+<p:properties xmlns:p="http://schemas.microsoft.com/office/2006/metadata/properties" xmlns:xsi="http://www.w3.org/2001/XMLSchema-instance" xmlns:pc="http://schemas.microsoft.com/office/infopath/2007/PartnerControls">
+  <documentManagement/>
+</p:properties>
 </file>
 
 <file path=customXml/item4.xml><?xml version="1.0" encoding="utf-8"?>
@@ -3072,10 +3076,9 @@
 </file>
 
 <file path=customXml/itemProps1.xml><?xml version="1.0" encoding="utf-8"?>
-<ds:datastoreItem xmlns:ds="http://schemas.openxmlformats.org/officeDocument/2006/customXml" ds:itemID="{8BF8C547-2F12-4614-9B78-826DE17701BA}">
+<ds:datastoreItem xmlns:ds="http://schemas.openxmlformats.org/officeDocument/2006/customXml" ds:itemID="{7F3DB941-4B0E-447B-AA46-E1A734356FFB}">
   <ds:schemaRefs>
-    <ds:schemaRef ds:uri="http://schemas.microsoft.com/office/2006/metadata/properties"/>
-    <ds:schemaRef ds:uri="http://schemas.microsoft.com/office/infopath/2007/PartnerControls"/>
+    <ds:schemaRef ds:uri="http://schemas.microsoft.com/sharepoint/v3/contenttype/forms"/>
   </ds:schemaRefs>
 </ds:datastoreItem>
 </file>
@@ -3099,15 +3102,16 @@
 </file>
 
 <file path=customXml/itemProps3.xml><?xml version="1.0" encoding="utf-8"?>
-<ds:datastoreItem xmlns:ds="http://schemas.openxmlformats.org/officeDocument/2006/customXml" ds:itemID="{7F3DB941-4B0E-447B-AA46-E1A734356FFB}">
+<ds:datastoreItem xmlns:ds="http://schemas.openxmlformats.org/officeDocument/2006/customXml" ds:itemID="{8BF8C547-2F12-4614-9B78-826DE17701BA}">
   <ds:schemaRefs>
-    <ds:schemaRef ds:uri="http://schemas.microsoft.com/sharepoint/v3/contenttype/forms"/>
+    <ds:schemaRef ds:uri="http://schemas.microsoft.com/office/2006/metadata/properties"/>
+    <ds:schemaRef ds:uri="http://schemas.microsoft.com/office/infopath/2007/PartnerControls"/>
   </ds:schemaRefs>
 </ds:datastoreItem>
 </file>
 
 <file path=customXml/itemProps4.xml><?xml version="1.0" encoding="utf-8"?>
-<ds:datastoreItem xmlns:ds="http://schemas.openxmlformats.org/officeDocument/2006/customXml" ds:itemID="{8B702ABA-9934-467C-8564-78A132413FEE}">
+<ds:datastoreItem xmlns:ds="http://schemas.openxmlformats.org/officeDocument/2006/customXml" ds:itemID="{C5C09476-9E65-476B-BEFC-16C17DFD6F4E}">
   <ds:schemaRefs>
     <ds:schemaRef ds:uri="http://schemas.openxmlformats.org/officeDocument/2006/bibliography"/>
   </ds:schemaRefs>

</xml_diff>

<commit_message>
Fix Issues, Format Word
</commit_message>
<xml_diff>
--- a/services/reporting-service/Omicron.Reporting.Services/ReportBuilder/Templates/BASE_RM_REQUEST.docx
+++ b/services/reporting-service/Omicron.Reporting.Services/ReportBuilder/Templates/BASE_RM_REQUEST.docx
@@ -165,15 +165,15 @@
         <mc:AlternateContent>
           <mc:Choice Requires="wps">
             <w:drawing>
-              <wp:anchor distT="45720" distB="45720" distL="114300" distR="114300" simplePos="0" relativeHeight="251654144" behindDoc="0" locked="0" layoutInCell="1" allowOverlap="1" wp14:anchorId="5883D923" wp14:editId="1437076F">
+              <wp:anchor distT="45720" distB="45720" distL="114300" distR="114300" simplePos="0" relativeHeight="251654144" behindDoc="0" locked="0" layoutInCell="1" allowOverlap="1" wp14:anchorId="5883D923" wp14:editId="28E0E906">
                 <wp:simplePos x="0" y="0"/>
                 <wp:positionH relativeFrom="column">
-                  <wp:posOffset>-390525</wp:posOffset>
+                  <wp:posOffset>-392430</wp:posOffset>
                 </wp:positionH>
                 <wp:positionV relativeFrom="paragraph">
-                  <wp:posOffset>95885</wp:posOffset>
+                  <wp:posOffset>82550</wp:posOffset>
                 </wp:positionV>
-                <wp:extent cx="5114925" cy="657225"/>
+                <wp:extent cx="5114925" cy="464820"/>
                 <wp:effectExtent l="0" t="0" r="0" b="0"/>
                 <wp:wrapNone/>
                 <wp:docPr id="4" name="Text Box 2"/>
@@ -189,7 +189,7 @@
                       <wps:spPr bwMode="auto">
                         <a:xfrm>
                           <a:off x="0" y="0"/>
-                          <a:ext cx="5114925" cy="657225"/>
+                          <a:ext cx="5114925" cy="464820"/>
                         </a:xfrm>
                         <a:prstGeom prst="rect">
                           <a:avLst/>
@@ -221,40 +221,6 @@
                                 <w:szCs w:val="32"/>
                               </w:rPr>
                               <w:t>Orden o solicitud de insumos al almacén</w:t>
-                            </w:r>
-                          </w:p>
-                          <w:p>
-                            <w:pPr>
-                              <w:rPr>
-                                <w:b/>
-                                <w:sz w:val="24"/>
-                                <w:szCs w:val="32"/>
-                              </w:rPr>
-                            </w:pPr>
-                            <w:r>
-                              <w:rPr>
-                                <w:b/>
-                                <w:sz w:val="24"/>
-                                <w:szCs w:val="32"/>
-                              </w:rPr>
-                              <w:t>N</w:t>
-                            </w:r>
-                            <w:r>
-                              <w:rPr>
-                                <w:rFonts w:cs="Arial"/>
-                                <w:b/>
-                                <w:sz w:val="24"/>
-                                <w:szCs w:val="32"/>
-                              </w:rPr>
-                              <w:t>°</w:t>
-                            </w:r>
-                            <w:r>
-                              <w:rPr>
-                                <w:b/>
-                                <w:sz w:val="24"/>
-                                <w:szCs w:val="32"/>
-                              </w:rPr>
-                              <w:t xml:space="preserve"> de Solicitud de traslado:</w:t>
                             </w:r>
                           </w:p>
                           <w:p>
@@ -300,7 +266,7 @@
                 <v:stroke joinstyle="miter"/>
                 <v:path gradientshapeok="t" o:connecttype="rect"/>
               </v:shapetype>
-              <v:shape id="_x0000_s1027" type="#_x0000_t202" style="position:absolute;margin-left:-30.75pt;margin-top:7.55pt;width:402.75pt;height:51.75pt;z-index:251654144;visibility:visible;mso-wrap-style:square;mso-width-percent:0;mso-height-percent:0;mso-wrap-distance-left:9pt;mso-wrap-distance-top:3.6pt;mso-wrap-distance-right:9pt;mso-wrap-distance-bottom:3.6pt;mso-position-horizontal:absolute;mso-position-horizontal-relative:text;mso-position-vertical:absolute;mso-position-vertical-relative:text;mso-width-percent:0;mso-height-percent:0;mso-width-relative:margin;mso-height-relative:margin;v-text-anchor:top" o:gfxdata="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" filled="f" stroked="f">
+              <v:shape id="_x0000_s1027" type="#_x0000_t202" style="position:absolute;margin-left:-30.9pt;margin-top:6.5pt;width:402.75pt;height:36.6pt;z-index:251654144;visibility:visible;mso-wrap-style:square;mso-width-percent:0;mso-height-percent:0;mso-wrap-distance-left:9pt;mso-wrap-distance-top:3.6pt;mso-wrap-distance-right:9pt;mso-wrap-distance-bottom:3.6pt;mso-position-horizontal:absolute;mso-position-horizontal-relative:text;mso-position-vertical:absolute;mso-position-vertical-relative:text;mso-width-percent:0;mso-height-percent:0;mso-width-relative:margin;mso-height-relative:margin;v-text-anchor:top" o:gfxdata="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" filled="f" stroked="f">
                 <v:textbox>
                   <w:txbxContent>
                     <w:p>
@@ -320,40 +286,6 @@
                           <w:szCs w:val="32"/>
                         </w:rPr>
                         <w:t>Orden o solicitud de insumos al almacén</w:t>
-                      </w:r>
-                    </w:p>
-                    <w:p>
-                      <w:pPr>
-                        <w:rPr>
-                          <w:b/>
-                          <w:sz w:val="24"/>
-                          <w:szCs w:val="32"/>
-                        </w:rPr>
-                      </w:pPr>
-                      <w:r>
-                        <w:rPr>
-                          <w:b/>
-                          <w:sz w:val="24"/>
-                          <w:szCs w:val="32"/>
-                        </w:rPr>
-                        <w:t>N</w:t>
-                      </w:r>
-                      <w:r>
-                        <w:rPr>
-                          <w:rFonts w:cs="Arial"/>
-                          <w:b/>
-                          <w:sz w:val="24"/>
-                          <w:szCs w:val="32"/>
-                        </w:rPr>
-                        <w:t>°</w:t>
-                      </w:r>
-                      <w:r>
-                        <w:rPr>
-                          <w:b/>
-                          <w:sz w:val="24"/>
-                          <w:szCs w:val="32"/>
-                        </w:rPr>
-                        <w:t xml:space="preserve"> de Solicitud de traslado:</w:t>
                       </w:r>
                     </w:p>
                     <w:p>
@@ -502,15 +434,15 @@
         <mc:AlternateContent>
           <mc:Choice Requires="wps">
             <w:drawing>
-              <wp:anchor distT="45720" distB="45720" distL="114300" distR="114300" simplePos="0" relativeHeight="251662336" behindDoc="0" locked="0" layoutInCell="1" allowOverlap="1" wp14:anchorId="70F483B3" wp14:editId="290EF736">
+              <wp:anchor distT="45720" distB="45720" distL="114300" distR="114300" simplePos="0" relativeHeight="251662336" behindDoc="0" locked="0" layoutInCell="1" allowOverlap="1" wp14:anchorId="70F483B3" wp14:editId="35B024F0">
                 <wp:simplePos x="0" y="0"/>
                 <wp:positionH relativeFrom="column">
-                  <wp:posOffset>1647190</wp:posOffset>
+                  <wp:posOffset>-377190</wp:posOffset>
                 </wp:positionH>
                 <wp:positionV relativeFrom="paragraph">
-                  <wp:posOffset>188595</wp:posOffset>
+                  <wp:posOffset>142875</wp:posOffset>
                 </wp:positionV>
-                <wp:extent cx="3076575" cy="413385"/>
+                <wp:extent cx="5486400" cy="413385"/>
                 <wp:effectExtent l="0" t="0" r="0" b="5715"/>
                 <wp:wrapNone/>
                 <wp:docPr id="10" name="Text Box 2"/>
@@ -526,7 +458,7 @@
                       <wps:spPr bwMode="auto">
                         <a:xfrm>
                           <a:off x="0" y="0"/>
-                          <a:ext cx="3076575" cy="413385"/>
+                          <a:ext cx="5486400" cy="413385"/>
                         </a:xfrm>
                         <a:prstGeom prst="rect">
                           <a:avLst/>
@@ -546,7 +478,7 @@
                               <w:rPr>
                                 <w:b/>
                                 <w:sz w:val="24"/>
-                                <w:szCs w:val="24"/>
+                                <w:szCs w:val="32"/>
                               </w:rPr>
                             </w:pPr>
                             <w:bookmarkStart w:id="0" w:name="_GoBack"/>
@@ -556,31 +488,7 @@
                                 <w:sz w:val="24"/>
                                 <w:szCs w:val="24"/>
                               </w:rPr>
-                              <w:t>request</w:t>
-                            </w:r>
-                            <w:r>
-                              <w:rPr>
-                                <w:b/>
-                                <w:sz w:val="24"/>
-                                <w:szCs w:val="24"/>
-                              </w:rPr>
-                              <w:t>N</w:t>
-                            </w:r>
-                            <w:r>
-                              <w:rPr>
-                                <w:b/>
-                                <w:sz w:val="24"/>
-                                <w:szCs w:val="24"/>
-                              </w:rPr>
-                              <w:t>umbe</w:t>
-                            </w:r>
-                            <w:r>
-                              <w:rPr>
-                                <w:b/>
-                                <w:sz w:val="24"/>
-                                <w:szCs w:val="24"/>
-                              </w:rPr>
-                              <w:t>r</w:t>
+                              <w:t>requestNumber</w:t>
                             </w:r>
                             <w:bookmarkEnd w:id="0"/>
                           </w:p>
@@ -607,7 +515,7 @@
                 <v:stroke joinstyle="miter"/>
                 <v:path gradientshapeok="t" o:connecttype="rect"/>
               </v:shapetype>
-              <v:shape id="_x0000_s1029" type="#_x0000_t202" style="position:absolute;margin-left:129.7pt;margin-top:14.85pt;width:242.25pt;height:32.55pt;z-index:251662336;visibility:visible;mso-wrap-style:square;mso-width-percent:0;mso-height-percent:0;mso-wrap-distance-left:9pt;mso-wrap-distance-top:3.6pt;mso-wrap-distance-right:9pt;mso-wrap-distance-bottom:3.6pt;mso-position-horizontal:absolute;mso-position-horizontal-relative:text;mso-position-vertical:absolute;mso-position-vertical-relative:text;mso-width-percent:0;mso-height-percent:0;mso-width-relative:margin;mso-height-relative:margin;v-text-anchor:top" o:gfxdata="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" filled="f" stroked="f">
+              <v:shape id="_x0000_s1029" type="#_x0000_t202" style="position:absolute;margin-left:-29.7pt;margin-top:11.25pt;width:6in;height:32.55pt;z-index:251662336;visibility:visible;mso-wrap-style:square;mso-width-percent:0;mso-height-percent:0;mso-wrap-distance-left:9pt;mso-wrap-distance-top:3.6pt;mso-wrap-distance-right:9pt;mso-wrap-distance-bottom:3.6pt;mso-position-horizontal:absolute;mso-position-horizontal-relative:text;mso-position-vertical:absolute;mso-position-vertical-relative:text;mso-width-percent:0;mso-height-percent:0;mso-width-relative:margin;mso-height-relative:margin;v-text-anchor:top" o:gfxdata="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" filled="f" stroked="f">
                 <v:textbox>
                   <w:txbxContent>
                     <w:p>
@@ -615,7 +523,7 @@
                         <w:rPr>
                           <w:b/>
                           <w:sz w:val="24"/>
-                          <w:szCs w:val="24"/>
+                          <w:szCs w:val="32"/>
                         </w:rPr>
                       </w:pPr>
                       <w:bookmarkStart w:id="1" w:name="_GoBack"/>
@@ -625,31 +533,7 @@
                           <w:sz w:val="24"/>
                           <w:szCs w:val="24"/>
                         </w:rPr>
-                        <w:t>request</w:t>
-                      </w:r>
-                      <w:r>
-                        <w:rPr>
-                          <w:b/>
-                          <w:sz w:val="24"/>
-                          <w:szCs w:val="24"/>
-                        </w:rPr>
-                        <w:t>N</w:t>
-                      </w:r>
-                      <w:r>
-                        <w:rPr>
-                          <w:b/>
-                          <w:sz w:val="24"/>
-                          <w:szCs w:val="24"/>
-                        </w:rPr>
-                        <w:t>umbe</w:t>
-                      </w:r>
-                      <w:r>
-                        <w:rPr>
-                          <w:b/>
-                          <w:sz w:val="24"/>
-                          <w:szCs w:val="24"/>
-                        </w:rPr>
-                        <w:t>r</w:t>
+                        <w:t>requestNumber</w:t>
                       </w:r>
                       <w:bookmarkEnd w:id="1"/>
                     </w:p>
@@ -3641,7 +3525,7 @@
 </file>
 
 <file path=customXml/itemProps4.xml><?xml version="1.0" encoding="utf-8"?>
-<ds:datastoreItem xmlns:ds="http://schemas.openxmlformats.org/officeDocument/2006/customXml" ds:itemID="{E437EF81-6C14-4A4B-A663-CDF8F8D3AFB4}">
+<ds:datastoreItem xmlns:ds="http://schemas.openxmlformats.org/officeDocument/2006/customXml" ds:itemID="{FB1FCC58-D9C2-45DE-98B8-3A0FD79C7322}">
   <ds:schemaRefs>
     <ds:schemaRef ds:uri="http://schemas.openxmlformats.org/officeDocument/2006/bibliography"/>
   </ds:schemaRefs>

</xml_diff>

<commit_message>
Fix bug assign automatic
</commit_message>
<xml_diff>
--- a/services/reporting-service/Omicron.Reporting.Services/ReportBuilder/Templates/BASE_RM_REQUEST.docx
+++ b/services/reporting-service/Omicron.Reporting.Services/ReportBuilder/Templates/BASE_RM_REQUEST.docx
@@ -3,6 +3,7 @@
 <w:document xmlns:wpc="http://schemas.microsoft.com/office/word/2010/wordprocessingCanvas" xmlns:cx="http://schemas.microsoft.com/office/drawing/2014/chartex" xmlns:mc="http://schemas.openxmlformats.org/markup-compatibility/2006" xmlns:o="urn:schemas-microsoft-com:office:office" xmlns:r="http://schemas.openxmlformats.org/officeDocument/2006/relationships" xmlns:m="http://schemas.openxmlformats.org/officeDocument/2006/math" xmlns:v="urn:schemas-microsoft-com:vml" xmlns:wp14="http://schemas.microsoft.com/office/word/2010/wordprocessingDrawing" xmlns:wp="http://schemas.openxmlformats.org/drawingml/2006/wordprocessingDrawing" xmlns:w10="urn:schemas-microsoft-com:office:word" xmlns:w="http://schemas.openxmlformats.org/wordprocessingml/2006/main" xmlns:w14="http://schemas.microsoft.com/office/word/2010/wordml" xmlns:w15="http://schemas.microsoft.com/office/word/2012/wordml" xmlns:w16se="http://schemas.microsoft.com/office/word/2015/wordml/symex" xmlns:wpg="http://schemas.microsoft.com/office/word/2010/wordprocessingGroup" xmlns:wpi="http://schemas.microsoft.com/office/word/2010/wordprocessingInk" xmlns:wne="http://schemas.microsoft.com/office/word/2006/wordml" xmlns:wps="http://schemas.microsoft.com/office/word/2010/wordprocessingShape" mc:Ignorable="w14 w15 w16se wp14">
   <w:body>
     <w:p>
+      <w:bookmarkStart w:id="0" w:name="_GoBack"/>
       <w:r>
         <w:rPr>
           <w:noProof/>
@@ -32,6 +33,7 @@
           </v:shape>
         </w:pict>
       </w:r>
+      <w:bookmarkEnd w:id="0"/>
       <w:r>
         <w:rPr>
           <w:noProof/>
@@ -1521,7 +1523,6 @@
                                 <w:szCs w:val="24"/>
                               </w:rPr>
                             </w:pPr>
-                            <w:bookmarkStart w:id="0" w:name="_GoBack"/>
                             <w:r>
                               <w:rPr>
                                 <w:color w:val="5281A7"/>
@@ -1530,7 +1531,6 @@
                               </w:rPr>
                               <w:t>Almacén destino</w:t>
                             </w:r>
-                            <w:bookmarkEnd w:id="0"/>
                           </w:p>
                         </w:txbxContent>
                       </wps:txbx>
@@ -2089,13 +2089,13 @@
         <mc:AlternateContent>
           <mc:Choice Requires="wps">
             <w:drawing>
-              <wp:anchor distT="45720" distB="45720" distL="114300" distR="114300" simplePos="0" relativeHeight="251653120" behindDoc="0" locked="0" layoutInCell="1" allowOverlap="1" wp14:anchorId="0B74E439" wp14:editId="743DDD07">
+              <wp:anchor distT="45720" distB="45720" distL="114300" distR="114300" simplePos="0" relativeHeight="251664384" behindDoc="0" locked="0" layoutInCell="1" allowOverlap="1" wp14:anchorId="0B74E439" wp14:editId="07468634">
                 <wp:simplePos x="0" y="0"/>
                 <wp:positionH relativeFrom="column">
-                  <wp:posOffset>-273808</wp:posOffset>
+                  <wp:posOffset>-270510</wp:posOffset>
                 </wp:positionH>
                 <wp:positionV relativeFrom="paragraph">
-                  <wp:posOffset>252777</wp:posOffset>
+                  <wp:posOffset>248920</wp:posOffset>
                 </wp:positionV>
                 <wp:extent cx="7034530" cy="839338"/>
                 <wp:effectExtent l="0" t="0" r="0" b="0"/>
@@ -2152,13 +2152,13 @@
               </wp:anchor>
             </w:drawing>
           </mc:Choice>
-          <mc:Fallback xmlns:cx1="http://schemas.microsoft.com/office/drawing/2015/9/8/chartex">
+          <mc:Fallback>
             <w:pict>
               <v:shapetype w14:anchorId="0B74E439" id="_x0000_t202" coordsize="21600,21600" o:spt="202" path="m,l,21600r21600,l21600,xe">
                 <v:stroke joinstyle="miter"/>
                 <v:path gradientshapeok="t" o:connecttype="rect"/>
               </v:shapetype>
-              <v:shape id="_x0000_s1034" type="#_x0000_t202" style="position:absolute;margin-left:-21.55pt;margin-top:19.9pt;width:553.9pt;height:66.1pt;z-index:251657728;visibility:visible;mso-wrap-style:square;mso-width-percent:0;mso-height-percent:0;mso-wrap-distance-left:9pt;mso-wrap-distance-top:3.6pt;mso-wrap-distance-right:9pt;mso-wrap-distance-bottom:3.6pt;mso-position-horizontal:absolute;mso-position-horizontal-relative:text;mso-position-vertical:absolute;mso-position-vertical-relative:text;mso-width-percent:0;mso-height-percent:0;mso-width-relative:margin;mso-height-relative:margin;v-text-anchor:top" o:gfxdata="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" filled="f" stroked="f">
+              <v:shape id="_x0000_s1036" type="#_x0000_t202" style="position:absolute;margin-left:-21.3pt;margin-top:19.6pt;width:553.9pt;height:66.1pt;z-index:251664384;visibility:visible;mso-wrap-style:square;mso-width-percent:0;mso-height-percent:0;mso-wrap-distance-left:9pt;mso-wrap-distance-top:3.6pt;mso-wrap-distance-right:9pt;mso-wrap-distance-bottom:3.6pt;mso-position-horizontal:absolute;mso-position-horizontal-relative:text;mso-position-vertical:absolute;mso-position-vertical-relative:text;mso-width-percent:0;mso-height-percent:0;mso-width-relative:margin;mso-height-relative:margin;v-text-anchor:top" o:gfxdata="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" filled="f" stroked="f">
                 <v:textbox>
                   <w:txbxContent>
                     <w:p>
@@ -3355,15 +3355,6 @@
 </file>
 
 <file path=customXml/item1.xml><?xml version="1.0" encoding="utf-8"?>
-<?mso-contentType ?>
-<FormTemplates xmlns="http://schemas.microsoft.com/sharepoint/v3/contenttype/forms">
-  <Display>DocumentLibraryForm</Display>
-  <Edit>DocumentLibraryForm</Edit>
-  <New>DocumentLibraryForm</New>
-</FormTemplates>
-</file>
-
-<file path=customXml/item2.xml><?xml version="1.0" encoding="utf-8"?>
 <ct:contentTypeSchema xmlns:ct="http://schemas.microsoft.com/office/2006/metadata/contentType" xmlns:ma="http://schemas.microsoft.com/office/2006/metadata/properties/metaAttributes" ct:_="" ma:_="" ma:contentTypeName="Document" ma:contentTypeID="0x0101007FB7A8A73AD35D409080B4C5A0F8D597" ma:contentTypeVersion="2" ma:contentTypeDescription="Create a new document." ma:contentTypeScope="" ma:versionID="3ca8d4ff61213ead8417d409f3a1d681">
   <xsd:schema xmlns:xsd="http://www.w3.org/2001/XMLSchema" xmlns:xs="http://www.w3.org/2001/XMLSchema" xmlns:p="http://schemas.microsoft.com/office/2006/metadata/properties" xmlns:ns3="232f842c-ced2-420b-afd3-854640de93b7" targetNamespace="http://schemas.microsoft.com/office/2006/metadata/properties" ma:root="true" ma:fieldsID="b83b501d92e5f0e601b3d48ff19d6a9f" ns3:_="">
     <xsd:import namespace="232f842c-ced2-420b-afd3-854640de93b7"/>
@@ -3495,6 +3486,15 @@
 </ct:contentTypeSchema>
 </file>
 
+<file path=customXml/item2.xml><?xml version="1.0" encoding="utf-8"?>
+<?mso-contentType ?>
+<FormTemplates xmlns="http://schemas.microsoft.com/sharepoint/v3/contenttype/forms">
+  <Display>DocumentLibraryForm</Display>
+  <Edit>DocumentLibraryForm</Edit>
+  <New>DocumentLibraryForm</New>
+</FormTemplates>
+</file>
+
 <file path=customXml/item3.xml><?xml version="1.0" encoding="utf-8"?>
 <p:properties xmlns:p="http://schemas.microsoft.com/office/2006/metadata/properties" xmlns:xsi="http://www.w3.org/2001/XMLSchema-instance" xmlns:pc="http://schemas.microsoft.com/office/infopath/2007/PartnerControls">
   <documentManagement/>
@@ -3506,14 +3506,6 @@
 </file>
 
 <file path=customXml/itemProps1.xml><?xml version="1.0" encoding="utf-8"?>
-<ds:datastoreItem xmlns:ds="http://schemas.openxmlformats.org/officeDocument/2006/customXml" ds:itemID="{7F3DB941-4B0E-447B-AA46-E1A734356FFB}">
-  <ds:schemaRefs>
-    <ds:schemaRef ds:uri="http://schemas.microsoft.com/sharepoint/v3/contenttype/forms"/>
-  </ds:schemaRefs>
-</ds:datastoreItem>
-</file>
-
-<file path=customXml/itemProps2.xml><?xml version="1.0" encoding="utf-8"?>
 <ds:datastoreItem xmlns:ds="http://schemas.openxmlformats.org/officeDocument/2006/customXml" ds:itemID="{F23311D7-7D3D-4F21-A900-CF0C41722EA5}">
   <ds:schemaRefs>
     <ds:schemaRef ds:uri="http://schemas.microsoft.com/office/2006/metadata/contentType"/>
@@ -3531,6 +3523,14 @@
 </ds:datastoreItem>
 </file>
 
+<file path=customXml/itemProps2.xml><?xml version="1.0" encoding="utf-8"?>
+<ds:datastoreItem xmlns:ds="http://schemas.openxmlformats.org/officeDocument/2006/customXml" ds:itemID="{7F3DB941-4B0E-447B-AA46-E1A734356FFB}">
+  <ds:schemaRefs>
+    <ds:schemaRef ds:uri="http://schemas.microsoft.com/sharepoint/v3/contenttype/forms"/>
+  </ds:schemaRefs>
+</ds:datastoreItem>
+</file>
+
 <file path=customXml/itemProps3.xml><?xml version="1.0" encoding="utf-8"?>
 <ds:datastoreItem xmlns:ds="http://schemas.openxmlformats.org/officeDocument/2006/customXml" ds:itemID="{8BF8C547-2F12-4614-9B78-826DE17701BA}">
   <ds:schemaRefs>
@@ -3541,7 +3541,7 @@
 </file>
 
 <file path=customXml/itemProps4.xml><?xml version="1.0" encoding="utf-8"?>
-<ds:datastoreItem xmlns:ds="http://schemas.openxmlformats.org/officeDocument/2006/customXml" ds:itemID="{E84E90C6-C772-4652-B044-CDE002530E40}">
+<ds:datastoreItem xmlns:ds="http://schemas.openxmlformats.org/officeDocument/2006/customXml" ds:itemID="{842788E2-6DF2-4A55-B7A0-79337B926B16}">
   <ds:schemaRefs>
     <ds:schemaRef ds:uri="http://schemas.openxmlformats.org/officeDocument/2006/bibliography"/>
   </ds:schemaRefs>

</xml_diff>

<commit_message>
Fix issues, formatting word
</commit_message>
<xml_diff>
--- a/services/reporting-service/Omicron.Reporting.Services/ReportBuilder/Templates/BASE_RM_REQUEST.docx
+++ b/services/reporting-service/Omicron.Reporting.Services/ReportBuilder/Templates/BASE_RM_REQUEST.docx
@@ -3,7 +3,6 @@
 <w:document xmlns:wpc="http://schemas.microsoft.com/office/word/2010/wordprocessingCanvas" xmlns:cx="http://schemas.microsoft.com/office/drawing/2014/chartex" xmlns:mc="http://schemas.openxmlformats.org/markup-compatibility/2006" xmlns:o="urn:schemas-microsoft-com:office:office" xmlns:r="http://schemas.openxmlformats.org/officeDocument/2006/relationships" xmlns:m="http://schemas.openxmlformats.org/officeDocument/2006/math" xmlns:v="urn:schemas-microsoft-com:vml" xmlns:wp14="http://schemas.microsoft.com/office/word/2010/wordprocessingDrawing" xmlns:wp="http://schemas.openxmlformats.org/drawingml/2006/wordprocessingDrawing" xmlns:w10="urn:schemas-microsoft-com:office:word" xmlns:w="http://schemas.openxmlformats.org/wordprocessingml/2006/main" xmlns:w14="http://schemas.microsoft.com/office/word/2010/wordml" xmlns:w15="http://schemas.microsoft.com/office/word/2012/wordml" xmlns:w16se="http://schemas.microsoft.com/office/word/2015/wordml/symex" xmlns:wpg="http://schemas.microsoft.com/office/word/2010/wordprocessingGroup" xmlns:wpi="http://schemas.microsoft.com/office/word/2010/wordprocessingInk" xmlns:wne="http://schemas.microsoft.com/office/word/2006/wordml" xmlns:wps="http://schemas.microsoft.com/office/word/2010/wordprocessingShape" mc:Ignorable="w14 w15 w16se wp14">
   <w:body>
     <w:p>
-      <w:bookmarkStart w:id="0" w:name="_GoBack"/>
       <w:r>
         <w:rPr>
           <w:noProof/>
@@ -33,7 +32,6 @@
           </v:shape>
         </w:pict>
       </w:r>
-      <w:bookmarkEnd w:id="0"/>
       <w:r>
         <w:rPr>
           <w:noProof/>
@@ -42,7 +40,7 @@
         <mc:AlternateContent>
           <mc:Choice Requires="wps">
             <w:drawing>
-              <wp:anchor distT="45720" distB="45720" distL="114300" distR="114300" simplePos="0" relativeHeight="251658240" behindDoc="0" locked="0" layoutInCell="1" allowOverlap="1" wp14:anchorId="4BC3D906" wp14:editId="214BD8F9">
+              <wp:anchor distT="45720" distB="45720" distL="114300" distR="114300" simplePos="0" relativeHeight="251657216" behindDoc="0" locked="0" layoutInCell="1" allowOverlap="1" wp14:anchorId="4BC3D906" wp14:editId="214BD8F9">
                 <wp:simplePos x="0" y="0"/>
                 <wp:positionH relativeFrom="column">
                   <wp:posOffset>5610916</wp:posOffset>
@@ -169,7 +167,7 @@
         <mc:AlternateContent>
           <mc:Choice Requires="wps">
             <w:drawing>
-              <wp:anchor distT="45720" distB="45720" distL="114300" distR="114300" simplePos="0" relativeHeight="251654144" behindDoc="0" locked="0" layoutInCell="1" allowOverlap="1" wp14:anchorId="5883D923" wp14:editId="28E0E906">
+              <wp:anchor distT="45720" distB="45720" distL="114300" distR="114300" simplePos="0" relativeHeight="251653120" behindDoc="0" locked="0" layoutInCell="1" allowOverlap="1" wp14:anchorId="5883D923" wp14:editId="28E0E906">
                 <wp:simplePos x="0" y="0"/>
                 <wp:positionH relativeFrom="column">
                   <wp:posOffset>-392430</wp:posOffset>
@@ -438,7 +436,7 @@
         <mc:AlternateContent>
           <mc:Choice Requires="wps">
             <w:drawing>
-              <wp:anchor distT="45720" distB="45720" distL="114300" distR="114300" simplePos="0" relativeHeight="251662336" behindDoc="0" locked="0" layoutInCell="1" allowOverlap="1" wp14:anchorId="70F483B3" wp14:editId="35B024F0">
+              <wp:anchor distT="45720" distB="45720" distL="114300" distR="114300" simplePos="0" relativeHeight="251661312" behindDoc="0" locked="0" layoutInCell="1" allowOverlap="1" wp14:anchorId="70F483B3" wp14:editId="35B024F0">
                 <wp:simplePos x="0" y="0"/>
                 <wp:positionH relativeFrom="column">
                   <wp:posOffset>-377190</wp:posOffset>
@@ -558,7 +556,7 @@
         <mc:AlternateContent>
           <mc:Choice Requires="wps">
             <w:drawing>
-              <wp:anchor distT="45720" distB="45720" distL="114300" distR="114300" simplePos="0" relativeHeight="251661312" behindDoc="0" locked="0" layoutInCell="1" allowOverlap="1" wp14:anchorId="7FF79D14" wp14:editId="2F719945">
+              <wp:anchor distT="45720" distB="45720" distL="114300" distR="114300" simplePos="0" relativeHeight="251660288" behindDoc="0" locked="0" layoutInCell="1" allowOverlap="1" wp14:anchorId="7FF79D14" wp14:editId="2F719945">
                 <wp:simplePos x="0" y="0"/>
                 <wp:positionH relativeFrom="column">
                   <wp:posOffset>-494030</wp:posOffset>
@@ -1475,7 +1473,123 @@
         <mc:AlternateContent>
           <mc:Choice Requires="wps">
             <w:drawing>
-              <wp:anchor distT="45720" distB="45720" distL="114300" distR="114300" simplePos="0" relativeHeight="251660288" behindDoc="0" locked="0" layoutInCell="1" allowOverlap="1" wp14:anchorId="12F23467" wp14:editId="6C7A2A38">
+              <wp:anchor distT="45720" distB="45720" distL="114300" distR="114300" simplePos="0" relativeHeight="251655168" behindDoc="0" locked="0" layoutInCell="1" allowOverlap="1" wp14:anchorId="4A3EC3AC" wp14:editId="3D869E16">
+                <wp:simplePos x="0" y="0"/>
+                <wp:positionH relativeFrom="column">
+                  <wp:posOffset>3491738</wp:posOffset>
+                </wp:positionH>
+                <wp:positionV relativeFrom="paragraph">
+                  <wp:posOffset>77470</wp:posOffset>
+                </wp:positionV>
+                <wp:extent cx="975360" cy="359410"/>
+                <wp:effectExtent l="0" t="0" r="0" b="2540"/>
+                <wp:wrapNone/>
+                <wp:docPr id="8" name="Text Box 2"/>
+                <wp:cNvGraphicFramePr>
+                  <a:graphicFrameLocks xmlns:a="http://schemas.openxmlformats.org/drawingml/2006/main"/>
+                </wp:cNvGraphicFramePr>
+                <a:graphic xmlns:a="http://schemas.openxmlformats.org/drawingml/2006/main">
+                  <a:graphicData uri="http://schemas.microsoft.com/office/word/2010/wordprocessingShape">
+                    <wps:wsp>
+                      <wps:cNvSpPr txBox="1">
+                        <a:spLocks noChangeArrowheads="1"/>
+                      </wps:cNvSpPr>
+                      <wps:spPr bwMode="auto">
+                        <a:xfrm>
+                          <a:off x="0" y="0"/>
+                          <a:ext cx="975360" cy="359410"/>
+                        </a:xfrm>
+                        <a:prstGeom prst="rect">
+                          <a:avLst/>
+                        </a:prstGeom>
+                        <a:noFill/>
+                        <a:ln w="9525">
+                          <a:noFill/>
+                          <a:miter lim="800000"/>
+                          <a:headEnd/>
+                          <a:tailEnd/>
+                        </a:ln>
+                      </wps:spPr>
+                      <wps:txbx>
+                        <w:txbxContent>
+                          <w:p>
+                            <w:pPr>
+                              <w:jc w:val="center"/>
+                              <w:rPr>
+                                <w:color w:val="5281A7"/>
+                                <w:sz w:val="24"/>
+                                <w:szCs w:val="24"/>
+                              </w:rPr>
+                            </w:pPr>
+                            <w:r>
+                              <w:rPr>
+                                <w:color w:val="5281A7"/>
+                                <w:sz w:val="24"/>
+                                <w:szCs w:val="24"/>
+                              </w:rPr>
+                              <w:t>Cantidad</w:t>
+                            </w:r>
+                          </w:p>
+                        </w:txbxContent>
+                      </wps:txbx>
+                      <wps:bodyPr rot="0" vert="horz" wrap="square" lIns="91440" tIns="45720" rIns="91440" bIns="45720" anchor="t" anchorCtr="0">
+                        <a:noAutofit/>
+                      </wps:bodyPr>
+                    </wps:wsp>
+                  </a:graphicData>
+                </a:graphic>
+                <wp14:sizeRelH relativeFrom="margin">
+                  <wp14:pctWidth>0</wp14:pctWidth>
+                </wp14:sizeRelH>
+                <wp14:sizeRelV relativeFrom="margin">
+                  <wp14:pctHeight>0</wp14:pctHeight>
+                </wp14:sizeRelV>
+              </wp:anchor>
+            </w:drawing>
+          </mc:Choice>
+          <mc:Fallback>
+            <w:pict>
+              <v:shapetype w14:anchorId="4A3EC3AC" id="_x0000_t202" coordsize="21600,21600" o:spt="202" path="m,l,21600r21600,l21600,xe">
+                <v:stroke joinstyle="miter"/>
+                <v:path gradientshapeok="t" o:connecttype="rect"/>
+              </v:shapetype>
+              <v:shape id="_x0000_s1031" type="#_x0000_t202" style="position:absolute;margin-left:274.95pt;margin-top:6.1pt;width:76.8pt;height:28.3pt;z-index:251655168;visibility:visible;mso-wrap-style:square;mso-width-percent:0;mso-height-percent:0;mso-wrap-distance-left:9pt;mso-wrap-distance-top:3.6pt;mso-wrap-distance-right:9pt;mso-wrap-distance-bottom:3.6pt;mso-position-horizontal:absolute;mso-position-horizontal-relative:text;mso-position-vertical:absolute;mso-position-vertical-relative:text;mso-width-percent:0;mso-height-percent:0;mso-width-relative:margin;mso-height-relative:margin;v-text-anchor:top" o:gfxdata="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" filled="f" stroked="f">
+                <v:textbox>
+                  <w:txbxContent>
+                    <w:p>
+                      <w:pPr>
+                        <w:jc w:val="center"/>
+                        <w:rPr>
+                          <w:color w:val="5281A7"/>
+                          <w:sz w:val="24"/>
+                          <w:szCs w:val="24"/>
+                        </w:rPr>
+                      </w:pPr>
+                      <w:r>
+                        <w:rPr>
+                          <w:color w:val="5281A7"/>
+                          <w:sz w:val="24"/>
+                          <w:szCs w:val="24"/>
+                        </w:rPr>
+                        <w:t>Cantidad</w:t>
+                      </w:r>
+                    </w:p>
+                  </w:txbxContent>
+                </v:textbox>
+              </v:shape>
+            </w:pict>
+          </mc:Fallback>
+        </mc:AlternateContent>
+      </w:r>
+      <w:r>
+        <w:rPr>
+          <w:noProof/>
+          <w:lang w:eastAsia="es-MX"/>
+        </w:rPr>
+        <mc:AlternateContent>
+          <mc:Choice Requires="wps">
+            <w:drawing>
+              <wp:anchor distT="45720" distB="45720" distL="114300" distR="114300" simplePos="0" relativeHeight="251659264" behindDoc="0" locked="0" layoutInCell="1" allowOverlap="1" wp14:anchorId="12F23467" wp14:editId="6C7A2A38">
                 <wp:simplePos x="0" y="0"/>
                 <wp:positionH relativeFrom="column">
                   <wp:posOffset>4258945</wp:posOffset>
@@ -1531,6 +1645,8 @@
                               </w:rPr>
                               <w:t>Almacén destino</w:t>
                             </w:r>
+                            <w:bookmarkStart w:id="0" w:name="_GoBack"/>
+                            <w:bookmarkEnd w:id="0"/>
                           </w:p>
                         </w:txbxContent>
                       </wps:txbx>
@@ -1593,7 +1709,7 @@
         <mc:AlternateContent>
           <mc:Choice Requires="wps">
             <w:drawing>
-              <wp:anchor distT="45720" distB="45720" distL="114300" distR="114300" simplePos="0" relativeHeight="251657216" behindDoc="0" locked="0" layoutInCell="1" allowOverlap="1" wp14:anchorId="2668304E" wp14:editId="64E6BE49">
+              <wp:anchor distT="45720" distB="45720" distL="114300" distR="114300" simplePos="0" relativeHeight="251656192" behindDoc="0" locked="0" layoutInCell="1" allowOverlap="1" wp14:anchorId="2668304E" wp14:editId="1703958F">
                 <wp:simplePos x="0" y="0"/>
                 <wp:positionH relativeFrom="column">
                   <wp:posOffset>5882640</wp:posOffset>
@@ -1669,7 +1785,7 @@
           </mc:Choice>
           <mc:Fallback>
             <w:pict>
-              <v:shape w14:anchorId="2668304E" id="_x0000_s1032" type="#_x0000_t202" style="position:absolute;margin-left:463.2pt;margin-top:6.1pt;width:81.3pt;height:27.1pt;z-index:251657216;visibility:visible;mso-wrap-style:square;mso-width-percent:0;mso-height-percent:0;mso-wrap-distance-left:9pt;mso-wrap-distance-top:3.6pt;mso-wrap-distance-right:9pt;mso-wrap-distance-bottom:3.6pt;mso-position-horizontal:absolute;mso-position-horizontal-relative:text;mso-position-vertical:absolute;mso-position-vertical-relative:text;mso-width-percent:0;mso-height-percent:0;mso-width-relative:margin;mso-height-relative:margin;v-text-anchor:top" o:gfxdata="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" filled="f" stroked="f">
+              <v:shape w14:anchorId="2668304E" id="_x0000_s1033" type="#_x0000_t202" style="position:absolute;margin-left:463.2pt;margin-top:6.1pt;width:81.3pt;height:27.1pt;z-index:251656192;visibility:visible;mso-wrap-style:square;mso-width-percent:0;mso-height-percent:0;mso-wrap-distance-left:9pt;mso-wrap-distance-top:3.6pt;mso-wrap-distance-right:9pt;mso-wrap-distance-bottom:3.6pt;mso-position-horizontal:absolute;mso-position-horizontal-relative:text;mso-position-vertical:absolute;mso-position-vertical-relative:text;mso-width-percent:0;mso-height-percent:0;mso-width-relative:margin;mso-height-relative:margin;v-text-anchor:top" o:gfxdata="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" filled="f" stroked="f">
                 <v:textbox>
                   <w:txbxContent>
                     <w:p>
@@ -1705,119 +1821,7 @@
         <mc:AlternateContent>
           <mc:Choice Requires="wps">
             <w:drawing>
-              <wp:anchor distT="45720" distB="45720" distL="114300" distR="114300" simplePos="0" relativeHeight="251656192" behindDoc="0" locked="0" layoutInCell="1" allowOverlap="1" wp14:anchorId="4A3EC3AC" wp14:editId="15A8744A">
-                <wp:simplePos x="0" y="0"/>
-                <wp:positionH relativeFrom="column">
-                  <wp:posOffset>3536315</wp:posOffset>
-                </wp:positionH>
-                <wp:positionV relativeFrom="paragraph">
-                  <wp:posOffset>77470</wp:posOffset>
-                </wp:positionV>
-                <wp:extent cx="886691" cy="359410"/>
-                <wp:effectExtent l="0" t="0" r="0" b="2540"/>
-                <wp:wrapNone/>
-                <wp:docPr id="8" name="Text Box 2"/>
-                <wp:cNvGraphicFramePr>
-                  <a:graphicFrameLocks xmlns:a="http://schemas.openxmlformats.org/drawingml/2006/main"/>
-                </wp:cNvGraphicFramePr>
-                <a:graphic xmlns:a="http://schemas.openxmlformats.org/drawingml/2006/main">
-                  <a:graphicData uri="http://schemas.microsoft.com/office/word/2010/wordprocessingShape">
-                    <wps:wsp>
-                      <wps:cNvSpPr txBox="1">
-                        <a:spLocks noChangeArrowheads="1"/>
-                      </wps:cNvSpPr>
-                      <wps:spPr bwMode="auto">
-                        <a:xfrm>
-                          <a:off x="0" y="0"/>
-                          <a:ext cx="886691" cy="359410"/>
-                        </a:xfrm>
-                        <a:prstGeom prst="rect">
-                          <a:avLst/>
-                        </a:prstGeom>
-                        <a:noFill/>
-                        <a:ln w="9525">
-                          <a:noFill/>
-                          <a:miter lim="800000"/>
-                          <a:headEnd/>
-                          <a:tailEnd/>
-                        </a:ln>
-                      </wps:spPr>
-                      <wps:txbx>
-                        <w:txbxContent>
-                          <w:p>
-                            <w:pPr>
-                              <w:jc w:val="center"/>
-                              <w:rPr>
-                                <w:color w:val="5281A7"/>
-                                <w:sz w:val="24"/>
-                                <w:szCs w:val="24"/>
-                              </w:rPr>
-                            </w:pPr>
-                            <w:r>
-                              <w:rPr>
-                                <w:color w:val="5281A7"/>
-                                <w:sz w:val="24"/>
-                                <w:szCs w:val="24"/>
-                              </w:rPr>
-                              <w:t>Cantidad</w:t>
-                            </w:r>
-                          </w:p>
-                        </w:txbxContent>
-                      </wps:txbx>
-                      <wps:bodyPr rot="0" vert="horz" wrap="square" lIns="91440" tIns="45720" rIns="91440" bIns="45720" anchor="t" anchorCtr="0">
-                        <a:noAutofit/>
-                      </wps:bodyPr>
-                    </wps:wsp>
-                  </a:graphicData>
-                </a:graphic>
-                <wp14:sizeRelH relativeFrom="margin">
-                  <wp14:pctWidth>0</wp14:pctWidth>
-                </wp14:sizeRelH>
-                <wp14:sizeRelV relativeFrom="margin">
-                  <wp14:pctHeight>0</wp14:pctHeight>
-                </wp14:sizeRelV>
-              </wp:anchor>
-            </w:drawing>
-          </mc:Choice>
-          <mc:Fallback>
-            <w:pict>
-              <v:shape w14:anchorId="4A3EC3AC" id="_x0000_s1033" type="#_x0000_t202" style="position:absolute;margin-left:278.45pt;margin-top:6.1pt;width:69.8pt;height:28.3pt;z-index:251656192;visibility:visible;mso-wrap-style:square;mso-width-percent:0;mso-height-percent:0;mso-wrap-distance-left:9pt;mso-wrap-distance-top:3.6pt;mso-wrap-distance-right:9pt;mso-wrap-distance-bottom:3.6pt;mso-position-horizontal:absolute;mso-position-horizontal-relative:text;mso-position-vertical:absolute;mso-position-vertical-relative:text;mso-width-percent:0;mso-height-percent:0;mso-width-relative:margin;mso-height-relative:margin;v-text-anchor:top" o:gfxdata="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" filled="f" stroked="f">
-                <v:textbox>
-                  <w:txbxContent>
-                    <w:p>
-                      <w:pPr>
-                        <w:jc w:val="center"/>
-                        <w:rPr>
-                          <w:color w:val="5281A7"/>
-                          <w:sz w:val="24"/>
-                          <w:szCs w:val="24"/>
-                        </w:rPr>
-                      </w:pPr>
-                      <w:r>
-                        <w:rPr>
-                          <w:color w:val="5281A7"/>
-                          <w:sz w:val="24"/>
-                          <w:szCs w:val="24"/>
-                        </w:rPr>
-                        <w:t>Cantidad</w:t>
-                      </w:r>
-                    </w:p>
-                  </w:txbxContent>
-                </v:textbox>
-              </v:shape>
-            </w:pict>
-          </mc:Fallback>
-        </mc:AlternateContent>
-      </w:r>
-      <w:r>
-        <w:rPr>
-          <w:noProof/>
-          <w:lang w:eastAsia="es-MX"/>
-        </w:rPr>
-        <mc:AlternateContent>
-          <mc:Choice Requires="wps">
-            <w:drawing>
-              <wp:anchor distT="45720" distB="45720" distL="114300" distR="114300" simplePos="0" relativeHeight="251655168" behindDoc="0" locked="0" layoutInCell="1" allowOverlap="1" wp14:anchorId="32E87240" wp14:editId="69551A20">
+              <wp:anchor distT="45720" distB="45720" distL="114300" distR="114300" simplePos="0" relativeHeight="251654144" behindDoc="0" locked="0" layoutInCell="1" allowOverlap="1" wp14:anchorId="32E87240" wp14:editId="69551A20">
                 <wp:simplePos x="0" y="0"/>
                 <wp:positionH relativeFrom="column">
                   <wp:posOffset>550545</wp:posOffset>
@@ -1978,7 +1982,7 @@
         <mc:AlternateContent>
           <mc:Choice Requires="wps">
             <w:drawing>
-              <wp:anchor distT="45720" distB="45720" distL="114300" distR="114300" simplePos="0" relativeHeight="251659264" behindDoc="0" locked="0" layoutInCell="1" allowOverlap="1" wp14:anchorId="2AE5FC32" wp14:editId="79A1A279">
+              <wp:anchor distT="45720" distB="45720" distL="114300" distR="114300" simplePos="0" relativeHeight="251658240" behindDoc="0" locked="0" layoutInCell="1" allowOverlap="1" wp14:anchorId="2AE5FC32" wp14:editId="79A1A279">
                 <wp:simplePos x="0" y="0"/>
                 <wp:positionH relativeFrom="column">
                   <wp:posOffset>-387350</wp:posOffset>
@@ -2089,7 +2093,7 @@
         <mc:AlternateContent>
           <mc:Choice Requires="wps">
             <w:drawing>
-              <wp:anchor distT="45720" distB="45720" distL="114300" distR="114300" simplePos="0" relativeHeight="251664384" behindDoc="0" locked="0" layoutInCell="1" allowOverlap="1" wp14:anchorId="0B74E439" wp14:editId="07468634">
+              <wp:anchor distT="45720" distB="45720" distL="114300" distR="114300" simplePos="0" relativeHeight="251662336" behindDoc="0" locked="0" layoutInCell="1" allowOverlap="1" wp14:anchorId="0B74E439" wp14:editId="07468634">
                 <wp:simplePos x="0" y="0"/>
                 <wp:positionH relativeFrom="column">
                   <wp:posOffset>-270510</wp:posOffset>
@@ -3355,6 +3359,15 @@
 </file>
 
 <file path=customXml/item1.xml><?xml version="1.0" encoding="utf-8"?>
+<?mso-contentType ?>
+<FormTemplates xmlns="http://schemas.microsoft.com/sharepoint/v3/contenttype/forms">
+  <Display>DocumentLibraryForm</Display>
+  <Edit>DocumentLibraryForm</Edit>
+  <New>DocumentLibraryForm</New>
+</FormTemplates>
+</file>
+
+<file path=customXml/item2.xml><?xml version="1.0" encoding="utf-8"?>
 <ct:contentTypeSchema xmlns:ct="http://schemas.microsoft.com/office/2006/metadata/contentType" xmlns:ma="http://schemas.microsoft.com/office/2006/metadata/properties/metaAttributes" ct:_="" ma:_="" ma:contentTypeName="Document" ma:contentTypeID="0x0101007FB7A8A73AD35D409080B4C5A0F8D597" ma:contentTypeVersion="2" ma:contentTypeDescription="Create a new document." ma:contentTypeScope="" ma:versionID="3ca8d4ff61213ead8417d409f3a1d681">
   <xsd:schema xmlns:xsd="http://www.w3.org/2001/XMLSchema" xmlns:xs="http://www.w3.org/2001/XMLSchema" xmlns:p="http://schemas.microsoft.com/office/2006/metadata/properties" xmlns:ns3="232f842c-ced2-420b-afd3-854640de93b7" targetNamespace="http://schemas.microsoft.com/office/2006/metadata/properties" ma:root="true" ma:fieldsID="b83b501d92e5f0e601b3d48ff19d6a9f" ns3:_="">
     <xsd:import namespace="232f842c-ced2-420b-afd3-854640de93b7"/>
@@ -3486,15 +3499,6 @@
 </ct:contentTypeSchema>
 </file>
 
-<file path=customXml/item2.xml><?xml version="1.0" encoding="utf-8"?>
-<?mso-contentType ?>
-<FormTemplates xmlns="http://schemas.microsoft.com/sharepoint/v3/contenttype/forms">
-  <Display>DocumentLibraryForm</Display>
-  <Edit>DocumentLibraryForm</Edit>
-  <New>DocumentLibraryForm</New>
-</FormTemplates>
-</file>
-
 <file path=customXml/item3.xml><?xml version="1.0" encoding="utf-8"?>
 <p:properties xmlns:p="http://schemas.microsoft.com/office/2006/metadata/properties" xmlns:xsi="http://www.w3.org/2001/XMLSchema-instance" xmlns:pc="http://schemas.microsoft.com/office/infopath/2007/PartnerControls">
   <documentManagement/>
@@ -3506,6 +3510,14 @@
 </file>
 
 <file path=customXml/itemProps1.xml><?xml version="1.0" encoding="utf-8"?>
+<ds:datastoreItem xmlns:ds="http://schemas.openxmlformats.org/officeDocument/2006/customXml" ds:itemID="{7F3DB941-4B0E-447B-AA46-E1A734356FFB}">
+  <ds:schemaRefs>
+    <ds:schemaRef ds:uri="http://schemas.microsoft.com/sharepoint/v3/contenttype/forms"/>
+  </ds:schemaRefs>
+</ds:datastoreItem>
+</file>
+
+<file path=customXml/itemProps2.xml><?xml version="1.0" encoding="utf-8"?>
 <ds:datastoreItem xmlns:ds="http://schemas.openxmlformats.org/officeDocument/2006/customXml" ds:itemID="{F23311D7-7D3D-4F21-A900-CF0C41722EA5}">
   <ds:schemaRefs>
     <ds:schemaRef ds:uri="http://schemas.microsoft.com/office/2006/metadata/contentType"/>
@@ -3523,14 +3535,6 @@
 </ds:datastoreItem>
 </file>
 
-<file path=customXml/itemProps2.xml><?xml version="1.0" encoding="utf-8"?>
-<ds:datastoreItem xmlns:ds="http://schemas.openxmlformats.org/officeDocument/2006/customXml" ds:itemID="{7F3DB941-4B0E-447B-AA46-E1A734356FFB}">
-  <ds:schemaRefs>
-    <ds:schemaRef ds:uri="http://schemas.microsoft.com/sharepoint/v3/contenttype/forms"/>
-  </ds:schemaRefs>
-</ds:datastoreItem>
-</file>
-
 <file path=customXml/itemProps3.xml><?xml version="1.0" encoding="utf-8"?>
 <ds:datastoreItem xmlns:ds="http://schemas.openxmlformats.org/officeDocument/2006/customXml" ds:itemID="{8BF8C547-2F12-4614-9B78-826DE17701BA}">
   <ds:schemaRefs>
@@ -3541,7 +3545,7 @@
 </file>
 
 <file path=customXml/itemProps4.xml><?xml version="1.0" encoding="utf-8"?>
-<ds:datastoreItem xmlns:ds="http://schemas.openxmlformats.org/officeDocument/2006/customXml" ds:itemID="{842788E2-6DF2-4A55-B7A0-79337B926B16}">
+<ds:datastoreItem xmlns:ds="http://schemas.openxmlformats.org/officeDocument/2006/customXml" ds:itemID="{B53B83F9-574F-4E2E-8FB2-FEEDB59371F0}">
   <ds:schemaRefs>
     <ds:schemaRef ds:uri="http://schemas.openxmlformats.org/officeDocument/2006/bibliography"/>
   </ds:schemaRefs>

</xml_diff>

<commit_message>
Format word to pdf
</commit_message>
<xml_diff>
--- a/services/reporting-service/Omicron.Reporting.Services/ReportBuilder/Templates/BASE_RM_REQUEST.docx
+++ b/services/reporting-service/Omicron.Reporting.Services/ReportBuilder/Templates/BASE_RM_REQUEST.docx
@@ -1477,7 +1477,257 @@
         <mc:AlternateContent>
           <mc:Choice Requires="wps">
             <w:drawing>
-              <wp:anchor distT="45720" distB="45720" distL="114300" distR="114300" simplePos="0" relativeHeight="251655168" behindDoc="0" locked="0" layoutInCell="1" allowOverlap="1" wp14:anchorId="4A3EC3AC" wp14:editId="7366BB03">
+              <wp:anchor distT="45720" distB="45720" distL="114300" distR="114300" simplePos="0" relativeHeight="251656192" behindDoc="0" locked="0" layoutInCell="1" allowOverlap="1" wp14:anchorId="2668304E" wp14:editId="4571E35A">
+                <wp:simplePos x="0" y="0"/>
+                <wp:positionH relativeFrom="column">
+                  <wp:posOffset>5783580</wp:posOffset>
+                </wp:positionH>
+                <wp:positionV relativeFrom="paragraph">
+                  <wp:posOffset>77470</wp:posOffset>
+                </wp:positionV>
+                <wp:extent cx="1032510" cy="344170"/>
+                <wp:effectExtent l="0" t="0" r="0" b="0"/>
+                <wp:wrapNone/>
+                <wp:docPr id="9" name="Text Box 2"/>
+                <wp:cNvGraphicFramePr>
+                  <a:graphicFrameLocks xmlns:a="http://schemas.openxmlformats.org/drawingml/2006/main"/>
+                </wp:cNvGraphicFramePr>
+                <a:graphic xmlns:a="http://schemas.openxmlformats.org/drawingml/2006/main">
+                  <a:graphicData uri="http://schemas.microsoft.com/office/word/2010/wordprocessingShape">
+                    <wps:wsp>
+                      <wps:cNvSpPr txBox="1">
+                        <a:spLocks noChangeArrowheads="1"/>
+                      </wps:cNvSpPr>
+                      <wps:spPr bwMode="auto">
+                        <a:xfrm>
+                          <a:off x="0" y="0"/>
+                          <a:ext cx="1032510" cy="344170"/>
+                        </a:xfrm>
+                        <a:prstGeom prst="rect">
+                          <a:avLst/>
+                        </a:prstGeom>
+                        <a:noFill/>
+                        <a:ln w="9525">
+                          <a:noFill/>
+                          <a:miter lim="800000"/>
+                          <a:headEnd/>
+                          <a:tailEnd/>
+                        </a:ln>
+                      </wps:spPr>
+                      <wps:txbx>
+                        <w:txbxContent>
+                          <w:p>
+                            <w:pPr>
+                              <w:jc w:val="center"/>
+                              <w:rPr>
+                                <w:color w:val="5281A7"/>
+                                <w:sz w:val="24"/>
+                                <w:szCs w:val="24"/>
+                              </w:rPr>
+                            </w:pPr>
+                            <w:bookmarkStart w:id="0" w:name="_GoBack"/>
+                            <w:r>
+                              <w:rPr>
+                                <w:color w:val="5281A7"/>
+                                <w:sz w:val="24"/>
+                                <w:szCs w:val="24"/>
+                              </w:rPr>
+                              <w:t>Unidad</w:t>
+                            </w:r>
+                            <w:bookmarkEnd w:id="0"/>
+                          </w:p>
+                        </w:txbxContent>
+                      </wps:txbx>
+                      <wps:bodyPr rot="0" vert="horz" wrap="square" lIns="91440" tIns="45720" rIns="91440" bIns="45720" anchor="t" anchorCtr="0">
+                        <a:noAutofit/>
+                      </wps:bodyPr>
+                    </wps:wsp>
+                  </a:graphicData>
+                </a:graphic>
+                <wp14:sizeRelH relativeFrom="margin">
+                  <wp14:pctWidth>0</wp14:pctWidth>
+                </wp14:sizeRelH>
+                <wp14:sizeRelV relativeFrom="margin">
+                  <wp14:pctHeight>0</wp14:pctHeight>
+                </wp14:sizeRelV>
+              </wp:anchor>
+            </w:drawing>
+          </mc:Choice>
+          <mc:Fallback>
+            <w:pict>
+              <v:shapetype w14:anchorId="2668304E" id="_x0000_t202" coordsize="21600,21600" o:spt="202" path="m,l,21600r21600,l21600,xe">
+                <v:stroke joinstyle="miter"/>
+                <v:path gradientshapeok="t" o:connecttype="rect"/>
+              </v:shapetype>
+              <v:shape id="_x0000_s1031" type="#_x0000_t202" style="position:absolute;margin-left:455.4pt;margin-top:6.1pt;width:81.3pt;height:27.1pt;z-index:251656192;visibility:visible;mso-wrap-style:square;mso-width-percent:0;mso-height-percent:0;mso-wrap-distance-left:9pt;mso-wrap-distance-top:3.6pt;mso-wrap-distance-right:9pt;mso-wrap-distance-bottom:3.6pt;mso-position-horizontal:absolute;mso-position-horizontal-relative:text;mso-position-vertical:absolute;mso-position-vertical-relative:text;mso-width-percent:0;mso-height-percent:0;mso-width-relative:margin;mso-height-relative:margin;v-text-anchor:top" o:gfxdata="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" filled="f" stroked="f">
+                <v:textbox>
+                  <w:txbxContent>
+                    <w:p>
+                      <w:pPr>
+                        <w:jc w:val="center"/>
+                        <w:rPr>
+                          <w:color w:val="5281A7"/>
+                          <w:sz w:val="24"/>
+                          <w:szCs w:val="24"/>
+                        </w:rPr>
+                      </w:pPr>
+                      <w:bookmarkStart w:id="1" w:name="_GoBack"/>
+                      <w:r>
+                        <w:rPr>
+                          <w:color w:val="5281A7"/>
+                          <w:sz w:val="24"/>
+                          <w:szCs w:val="24"/>
+                        </w:rPr>
+                        <w:t>Unidad</w:t>
+                      </w:r>
+                      <w:bookmarkEnd w:id="1"/>
+                    </w:p>
+                  </w:txbxContent>
+                </v:textbox>
+              </v:shape>
+            </w:pict>
+          </mc:Fallback>
+        </mc:AlternateContent>
+      </w:r>
+      <w:r>
+        <w:rPr>
+          <w:noProof/>
+          <w:lang w:eastAsia="es-MX"/>
+        </w:rPr>
+        <mc:AlternateContent>
+          <mc:Choice Requires="wps">
+            <w:drawing>
+              <wp:anchor distT="45720" distB="45720" distL="114300" distR="114300" simplePos="0" relativeHeight="251659264" behindDoc="0" locked="0" layoutInCell="1" allowOverlap="1" wp14:anchorId="12F23467" wp14:editId="2F18FA29">
+                <wp:simplePos x="0" y="0"/>
+                <wp:positionH relativeFrom="column">
+                  <wp:posOffset>4190365</wp:posOffset>
+                </wp:positionH>
+                <wp:positionV relativeFrom="paragraph">
+                  <wp:posOffset>86995</wp:posOffset>
+                </wp:positionV>
+                <wp:extent cx="1850390" cy="321945"/>
+                <wp:effectExtent l="0" t="0" r="0" b="1905"/>
+                <wp:wrapNone/>
+                <wp:docPr id="3" name="Text Box 2"/>
+                <wp:cNvGraphicFramePr>
+                  <a:graphicFrameLocks xmlns:a="http://schemas.openxmlformats.org/drawingml/2006/main"/>
+                </wp:cNvGraphicFramePr>
+                <a:graphic xmlns:a="http://schemas.openxmlformats.org/drawingml/2006/main">
+                  <a:graphicData uri="http://schemas.microsoft.com/office/word/2010/wordprocessingShape">
+                    <wps:wsp>
+                      <wps:cNvSpPr txBox="1">
+                        <a:spLocks noChangeArrowheads="1"/>
+                      </wps:cNvSpPr>
+                      <wps:spPr bwMode="auto">
+                        <a:xfrm>
+                          <a:off x="0" y="0"/>
+                          <a:ext cx="1850390" cy="321945"/>
+                        </a:xfrm>
+                        <a:prstGeom prst="rect">
+                          <a:avLst/>
+                        </a:prstGeom>
+                        <a:noFill/>
+                        <a:ln w="9525">
+                          <a:noFill/>
+                          <a:miter lim="800000"/>
+                          <a:headEnd/>
+                          <a:tailEnd/>
+                        </a:ln>
+                      </wps:spPr>
+                      <wps:txbx>
+                        <w:txbxContent>
+                          <w:p>
+                            <w:pPr>
+                              <w:jc w:val="center"/>
+                              <w:rPr>
+                                <w:color w:val="5281A7"/>
+                                <w:sz w:val="24"/>
+                                <w:szCs w:val="24"/>
+                              </w:rPr>
+                            </w:pPr>
+                            <w:r>
+                              <w:rPr>
+                                <w:color w:val="5281A7"/>
+                                <w:sz w:val="24"/>
+                                <w:szCs w:val="24"/>
+                              </w:rPr>
+                              <w:t>Almacén destino</w:t>
+                            </w:r>
+                          </w:p>
+                        </w:txbxContent>
+                      </wps:txbx>
+                      <wps:bodyPr rot="0" vert="horz" wrap="square" lIns="91440" tIns="45720" rIns="91440" bIns="45720" anchor="t" anchorCtr="0">
+                        <a:noAutofit/>
+                      </wps:bodyPr>
+                    </wps:wsp>
+                  </a:graphicData>
+                </a:graphic>
+                <wp14:sizeRelH relativeFrom="margin">
+                  <wp14:pctWidth>0</wp14:pctWidth>
+                </wp14:sizeRelH>
+                <wp14:sizeRelV relativeFrom="margin">
+                  <wp14:pctHeight>0</wp14:pctHeight>
+                </wp14:sizeRelV>
+              </wp:anchor>
+            </w:drawing>
+          </mc:Choice>
+          <mc:Fallback>
+            <w:pict>
+              <v:shape w14:anchorId="12F23467" id="_x0000_s1032" type="#_x0000_t202" style="position:absolute;margin-left:329.95pt;margin-top:6.85pt;width:145.7pt;height:25.35pt;z-index:251659264;visibility:visible;mso-wrap-style:square;mso-width-percent:0;mso-height-percent:0;mso-wrap-distance-left:9pt;mso-wrap-distance-top:3.6pt;mso-wrap-distance-right:9pt;mso-wrap-distance-bottom:3.6pt;mso-position-horizontal:absolute;mso-position-horizontal-relative:text;mso-position-vertical:absolute;mso-position-vertical-relative:text;mso-width-percent:0;mso-height-percent:0;mso-width-relative:margin;mso-height-relative:margin;v-text-anchor:top" o:gfxdata="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" filled="f" stroked="f">
+                <v:textbox>
+                  <w:txbxContent>
+                    <w:p>
+                      <w:pPr>
+                        <w:jc w:val="center"/>
+                        <w:rPr>
+                          <w:color w:val="5281A7"/>
+                          <w:sz w:val="24"/>
+                          <w:szCs w:val="24"/>
+                        </w:rPr>
+                      </w:pPr>
+                      <w:r>
+                        <w:rPr>
+                          <w:color w:val="5281A7"/>
+                          <w:sz w:val="24"/>
+                          <w:szCs w:val="24"/>
+                        </w:rPr>
+                        <w:t>Al</w:t>
+                      </w:r>
+                      <w:bookmarkStart w:id="1" w:name="_GoBack"/>
+                      <w:r>
+                        <w:rPr>
+                          <w:color w:val="5281A7"/>
+                          <w:sz w:val="24"/>
+                          <w:szCs w:val="24"/>
+                        </w:rPr>
+                        <w:t>macén d</w:t>
+                      </w:r>
+                      <w:bookmarkEnd w:id="1"/>
+                      <w:r>
+                        <w:rPr>
+                          <w:color w:val="5281A7"/>
+                          <w:sz w:val="24"/>
+                          <w:szCs w:val="24"/>
+                        </w:rPr>
+                        <w:t>estino</w:t>
+                      </w:r>
+                    </w:p>
+                  </w:txbxContent>
+                </v:textbox>
+              </v:shape>
+            </w:pict>
+          </mc:Fallback>
+        </mc:AlternateContent>
+      </w:r>
+      <w:r>
+        <w:rPr>
+          <w:noProof/>
+          <w:lang w:eastAsia="es-MX"/>
+        </w:rPr>
+        <mc:AlternateContent>
+          <mc:Choice Requires="wps">
+            <w:drawing>
+              <wp:anchor distT="45720" distB="45720" distL="114300" distR="114300" simplePos="0" relativeHeight="251655168" behindDoc="0" locked="0" layoutInCell="1" allowOverlap="1" wp14:anchorId="4A3EC3AC" wp14:editId="79B52039">
                 <wp:simplePos x="0" y="0"/>
                 <wp:positionH relativeFrom="column">
                   <wp:posOffset>3430270</wp:posOffset>
@@ -1553,11 +1803,7 @@
           </mc:Choice>
           <mc:Fallback>
             <w:pict>
-              <v:shapetype w14:anchorId="4A3EC3AC" id="_x0000_t202" coordsize="21600,21600" o:spt="202" path="m,l,21600r21600,l21600,xe">
-                <v:stroke joinstyle="miter"/>
-                <v:path gradientshapeok="t" o:connecttype="rect"/>
-              </v:shapetype>
-              <v:shape id="_x0000_s1031" type="#_x0000_t202" style="position:absolute;margin-left:270.1pt;margin-top:6.1pt;width:76.8pt;height:28.3pt;z-index:251655168;visibility:visible;mso-wrap-style:square;mso-width-percent:0;mso-height-percent:0;mso-wrap-distance-left:9pt;mso-wrap-distance-top:3.6pt;mso-wrap-distance-right:9pt;mso-wrap-distance-bottom:3.6pt;mso-position-horizontal:absolute;mso-position-horizontal-relative:text;mso-position-vertical:absolute;mso-position-vertical-relative:text;mso-width-percent:0;mso-height-percent:0;mso-width-relative:margin;mso-height-relative:margin;v-text-anchor:top" o:gfxdata="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" filled="f" stroked="f">
+              <v:shape w14:anchorId="4A3EC3AC" id="_x0000_s1033" type="#_x0000_t202" style="position:absolute;margin-left:270.1pt;margin-top:6.1pt;width:76.8pt;height:28.3pt;z-index:251655168;visibility:visible;mso-wrap-style:square;mso-width-percent:0;mso-height-percent:0;mso-wrap-distance-left:9pt;mso-wrap-distance-top:3.6pt;mso-wrap-distance-right:9pt;mso-wrap-distance-bottom:3.6pt;mso-position-horizontal:absolute;mso-position-horizontal-relative:text;mso-position-vertical:absolute;mso-position-vertical-relative:text;mso-width-percent:0;mso-height-percent:0;mso-width-relative:margin;mso-height-relative:margin;v-text-anchor:top" o:gfxdata="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" filled="f" stroked="f">
                 <v:textbox>
                   <w:txbxContent>
                     <w:p>
@@ -1576,230 +1822,6 @@
                           <w:szCs w:val="24"/>
                         </w:rPr>
                         <w:t>Cantidad</w:t>
-                      </w:r>
-                    </w:p>
-                  </w:txbxContent>
-                </v:textbox>
-              </v:shape>
-            </w:pict>
-          </mc:Fallback>
-        </mc:AlternateContent>
-      </w:r>
-      <w:r>
-        <w:rPr>
-          <w:noProof/>
-          <w:lang w:eastAsia="es-MX"/>
-        </w:rPr>
-        <mc:AlternateContent>
-          <mc:Choice Requires="wps">
-            <w:drawing>
-              <wp:anchor distT="45720" distB="45720" distL="114300" distR="114300" simplePos="0" relativeHeight="251656192" behindDoc="0" locked="0" layoutInCell="1" allowOverlap="1" wp14:anchorId="2668304E" wp14:editId="462A9D22">
-                <wp:simplePos x="0" y="0"/>
-                <wp:positionH relativeFrom="column">
-                  <wp:posOffset>5814060</wp:posOffset>
-                </wp:positionH>
-                <wp:positionV relativeFrom="paragraph">
-                  <wp:posOffset>77470</wp:posOffset>
-                </wp:positionV>
-                <wp:extent cx="1032510" cy="344170"/>
-                <wp:effectExtent l="0" t="0" r="0" b="0"/>
-                <wp:wrapNone/>
-                <wp:docPr id="9" name="Text Box 2"/>
-                <wp:cNvGraphicFramePr>
-                  <a:graphicFrameLocks xmlns:a="http://schemas.openxmlformats.org/drawingml/2006/main"/>
-                </wp:cNvGraphicFramePr>
-                <a:graphic xmlns:a="http://schemas.openxmlformats.org/drawingml/2006/main">
-                  <a:graphicData uri="http://schemas.microsoft.com/office/word/2010/wordprocessingShape">
-                    <wps:wsp>
-                      <wps:cNvSpPr txBox="1">
-                        <a:spLocks noChangeArrowheads="1"/>
-                      </wps:cNvSpPr>
-                      <wps:spPr bwMode="auto">
-                        <a:xfrm>
-                          <a:off x="0" y="0"/>
-                          <a:ext cx="1032510" cy="344170"/>
-                        </a:xfrm>
-                        <a:prstGeom prst="rect">
-                          <a:avLst/>
-                        </a:prstGeom>
-                        <a:noFill/>
-                        <a:ln w="9525">
-                          <a:noFill/>
-                          <a:miter lim="800000"/>
-                          <a:headEnd/>
-                          <a:tailEnd/>
-                        </a:ln>
-                      </wps:spPr>
-                      <wps:txbx>
-                        <w:txbxContent>
-                          <w:p>
-                            <w:pPr>
-                              <w:jc w:val="center"/>
-                              <w:rPr>
-                                <w:color w:val="5281A7"/>
-                                <w:sz w:val="24"/>
-                                <w:szCs w:val="24"/>
-                              </w:rPr>
-                            </w:pPr>
-                            <w:r>
-                              <w:rPr>
-                                <w:color w:val="5281A7"/>
-                                <w:sz w:val="24"/>
-                                <w:szCs w:val="24"/>
-                              </w:rPr>
-                              <w:t>Unidad</w:t>
-                            </w:r>
-                          </w:p>
-                        </w:txbxContent>
-                      </wps:txbx>
-                      <wps:bodyPr rot="0" vert="horz" wrap="square" lIns="91440" tIns="45720" rIns="91440" bIns="45720" anchor="t" anchorCtr="0">
-                        <a:noAutofit/>
-                      </wps:bodyPr>
-                    </wps:wsp>
-                  </a:graphicData>
-                </a:graphic>
-                <wp14:sizeRelH relativeFrom="margin">
-                  <wp14:pctWidth>0</wp14:pctWidth>
-                </wp14:sizeRelH>
-                <wp14:sizeRelV relativeFrom="margin">
-                  <wp14:pctHeight>0</wp14:pctHeight>
-                </wp14:sizeRelV>
-              </wp:anchor>
-            </w:drawing>
-          </mc:Choice>
-          <mc:Fallback>
-            <w:pict>
-              <v:shape w14:anchorId="2668304E" id="_x0000_s1032" type="#_x0000_t202" style="position:absolute;margin-left:457.8pt;margin-top:6.1pt;width:81.3pt;height:27.1pt;z-index:251656192;visibility:visible;mso-wrap-style:square;mso-width-percent:0;mso-height-percent:0;mso-wrap-distance-left:9pt;mso-wrap-distance-top:3.6pt;mso-wrap-distance-right:9pt;mso-wrap-distance-bottom:3.6pt;mso-position-horizontal:absolute;mso-position-horizontal-relative:text;mso-position-vertical:absolute;mso-position-vertical-relative:text;mso-width-percent:0;mso-height-percent:0;mso-width-relative:margin;mso-height-relative:margin;v-text-anchor:top" o:gfxdata="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" filled="f" stroked="f">
-                <v:textbox>
-                  <w:txbxContent>
-                    <w:p>
-                      <w:pPr>
-                        <w:jc w:val="center"/>
-                        <w:rPr>
-                          <w:color w:val="5281A7"/>
-                          <w:sz w:val="24"/>
-                          <w:szCs w:val="24"/>
-                        </w:rPr>
-                      </w:pPr>
-                      <w:r>
-                        <w:rPr>
-                          <w:color w:val="5281A7"/>
-                          <w:sz w:val="24"/>
-                          <w:szCs w:val="24"/>
-                        </w:rPr>
-                        <w:t>Unidad</w:t>
-                      </w:r>
-                    </w:p>
-                  </w:txbxContent>
-                </v:textbox>
-              </v:shape>
-            </w:pict>
-          </mc:Fallback>
-        </mc:AlternateContent>
-      </w:r>
-      <w:r>
-        <w:rPr>
-          <w:noProof/>
-          <w:lang w:eastAsia="es-MX"/>
-        </w:rPr>
-        <mc:AlternateContent>
-          <mc:Choice Requires="wps">
-            <w:drawing>
-              <wp:anchor distT="45720" distB="45720" distL="114300" distR="114300" simplePos="0" relativeHeight="251659264" behindDoc="0" locked="0" layoutInCell="1" allowOverlap="1" wp14:anchorId="12F23467" wp14:editId="53EB2752">
-                <wp:simplePos x="0" y="0"/>
-                <wp:positionH relativeFrom="column">
-                  <wp:posOffset>4213225</wp:posOffset>
-                </wp:positionH>
-                <wp:positionV relativeFrom="paragraph">
-                  <wp:posOffset>86995</wp:posOffset>
-                </wp:positionV>
-                <wp:extent cx="1850390" cy="321945"/>
-                <wp:effectExtent l="0" t="0" r="0" b="1905"/>
-                <wp:wrapNone/>
-                <wp:docPr id="3" name="Text Box 2"/>
-                <wp:cNvGraphicFramePr>
-                  <a:graphicFrameLocks xmlns:a="http://schemas.openxmlformats.org/drawingml/2006/main"/>
-                </wp:cNvGraphicFramePr>
-                <a:graphic xmlns:a="http://schemas.openxmlformats.org/drawingml/2006/main">
-                  <a:graphicData uri="http://schemas.microsoft.com/office/word/2010/wordprocessingShape">
-                    <wps:wsp>
-                      <wps:cNvSpPr txBox="1">
-                        <a:spLocks noChangeArrowheads="1"/>
-                      </wps:cNvSpPr>
-                      <wps:spPr bwMode="auto">
-                        <a:xfrm>
-                          <a:off x="0" y="0"/>
-                          <a:ext cx="1850390" cy="321945"/>
-                        </a:xfrm>
-                        <a:prstGeom prst="rect">
-                          <a:avLst/>
-                        </a:prstGeom>
-                        <a:noFill/>
-                        <a:ln w="9525">
-                          <a:noFill/>
-                          <a:miter lim="800000"/>
-                          <a:headEnd/>
-                          <a:tailEnd/>
-                        </a:ln>
-                      </wps:spPr>
-                      <wps:txbx>
-                        <w:txbxContent>
-                          <w:p>
-                            <w:pPr>
-                              <w:jc w:val="center"/>
-                              <w:rPr>
-                                <w:color w:val="5281A7"/>
-                                <w:sz w:val="24"/>
-                                <w:szCs w:val="24"/>
-                              </w:rPr>
-                            </w:pPr>
-                            <w:r>
-                              <w:rPr>
-                                <w:color w:val="5281A7"/>
-                                <w:sz w:val="24"/>
-                                <w:szCs w:val="24"/>
-                              </w:rPr>
-                              <w:t>Almacén destino</w:t>
-                            </w:r>
-                          </w:p>
-                        </w:txbxContent>
-                      </wps:txbx>
-                      <wps:bodyPr rot="0" vert="horz" wrap="square" lIns="91440" tIns="45720" rIns="91440" bIns="45720" anchor="t" anchorCtr="0">
-                        <a:noAutofit/>
-                      </wps:bodyPr>
-                    </wps:wsp>
-                  </a:graphicData>
-                </a:graphic>
-                <wp14:sizeRelH relativeFrom="margin">
-                  <wp14:pctWidth>0</wp14:pctWidth>
-                </wp14:sizeRelH>
-                <wp14:sizeRelV relativeFrom="margin">
-                  <wp14:pctHeight>0</wp14:pctHeight>
-                </wp14:sizeRelV>
-              </wp:anchor>
-            </w:drawing>
-          </mc:Choice>
-          <mc:Fallback>
-            <w:pict>
-              <v:shape w14:anchorId="12F23467" id="_x0000_s1033" type="#_x0000_t202" style="position:absolute;margin-left:331.75pt;margin-top:6.85pt;width:145.7pt;height:25.35pt;z-index:251659264;visibility:visible;mso-wrap-style:square;mso-width-percent:0;mso-height-percent:0;mso-wrap-distance-left:9pt;mso-wrap-distance-top:3.6pt;mso-wrap-distance-right:9pt;mso-wrap-distance-bottom:3.6pt;mso-position-horizontal:absolute;mso-position-horizontal-relative:text;mso-position-vertical:absolute;mso-position-vertical-relative:text;mso-width-percent:0;mso-height-percent:0;mso-width-relative:margin;mso-height-relative:margin;v-text-anchor:top" o:gfxdata="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" filled="f" stroked="f">
-                <v:textbox>
-                  <w:txbxContent>
-                    <w:p>
-                      <w:pPr>
-                        <w:jc w:val="center"/>
-                        <w:rPr>
-                          <w:color w:val="5281A7"/>
-                          <w:sz w:val="24"/>
-                          <w:szCs w:val="24"/>
-                        </w:rPr>
-                      </w:pPr>
-                      <w:r>
-                        <w:rPr>
-                          <w:color w:val="5281A7"/>
-                          <w:sz w:val="24"/>
-                          <w:szCs w:val="24"/>
-                        </w:rPr>
-                        <w:t>Almacén destino</w:t>
                       </w:r>
                     </w:p>
                   </w:txbxContent>
@@ -3547,7 +3569,7 @@
 </file>
 
 <file path=customXml/itemProps4.xml><?xml version="1.0" encoding="utf-8"?>
-<ds:datastoreItem xmlns:ds="http://schemas.openxmlformats.org/officeDocument/2006/customXml" ds:itemID="{D766607C-0670-4A02-96A7-C21F1AA2A344}">
+<ds:datastoreItem xmlns:ds="http://schemas.openxmlformats.org/officeDocument/2006/customXml" ds:itemID="{9E3CAB1B-D3D2-43A6-AB3E-9087797112CD}">
   <ds:schemaRefs>
     <ds:schemaRef ds:uri="http://schemas.openxmlformats.org/officeDocument/2006/bibliography"/>
   </ds:schemaRefs>

</xml_diff>